<commit_message>
added Wiki "Wünsche" & "Ideensammlung"
</commit_message>
<xml_diff>
--- a/Lastenheft/Lastenheft.docx
+++ b/Lastenheft/Lastenheft.docx
@@ -891,7 +891,7 @@
           <w:r>
             <w:fldChar w:fldCharType="separate"/>
           </w:r>
-          <w:hyperlink w:anchor="_Toc498539994" w:history="1">
+          <w:hyperlink w:anchor="_Toc498541317" w:history="1">
             <w:r>
               <w:rPr>
                 <w:rStyle w:val="Link"/>
@@ -918,7 +918,7 @@
                 <w:noProof/>
                 <w:webHidden/>
               </w:rPr>
-              <w:instrText xml:space="preserve"> PAGEREF _Toc498539994 \h </w:instrText>
+              <w:instrText xml:space="preserve"> PAGEREF _Toc498541317 \h </w:instrText>
             </w:r>
             <w:r>
               <w:rPr>
@@ -939,6 +939,498 @@
                 <w:webHidden/>
               </w:rPr>
               <w:t>3</w:t>
+            </w:r>
+            <w:r>
+              <w:rPr>
+                <w:noProof/>
+                <w:webHidden/>
+              </w:rPr>
+              <w:fldChar w:fldCharType="end"/>
+            </w:r>
+          </w:hyperlink>
+        </w:p>
+        <w:p>
+          <w:pPr>
+            <w:pStyle w:val="Verzeichnis2"/>
+            <w:tabs>
+              <w:tab w:val="right" w:leader="dot" w:pos="9062"/>
+            </w:tabs>
+            <w:rPr>
+              <w:rFonts w:eastAsiaTheme="minorEastAsia"/>
+              <w:noProof/>
+              <w:sz w:val="24"/>
+              <w:szCs w:val="24"/>
+              <w:lang w:eastAsia="de-DE"/>
+            </w:rPr>
+          </w:pPr>
+          <w:hyperlink w:anchor="_Toc498541318" w:history="1">
+            <w:r>
+              <w:rPr>
+                <w:rStyle w:val="Link"/>
+                <w:noProof/>
+              </w:rPr>
+              <w:t>1.1 Beschreibung des Unternehmens</w:t>
+            </w:r>
+            <w:r>
+              <w:rPr>
+                <w:noProof/>
+                <w:webHidden/>
+              </w:rPr>
+              <w:tab/>
+            </w:r>
+            <w:r>
+              <w:rPr>
+                <w:noProof/>
+                <w:webHidden/>
+              </w:rPr>
+              <w:fldChar w:fldCharType="begin"/>
+            </w:r>
+            <w:r>
+              <w:rPr>
+                <w:noProof/>
+                <w:webHidden/>
+              </w:rPr>
+              <w:instrText xml:space="preserve"> PAGEREF _Toc498541318 \h </w:instrText>
+            </w:r>
+            <w:r>
+              <w:rPr>
+                <w:noProof/>
+                <w:webHidden/>
+              </w:rPr>
+            </w:r>
+            <w:r>
+              <w:rPr>
+                <w:noProof/>
+                <w:webHidden/>
+              </w:rPr>
+              <w:fldChar w:fldCharType="separate"/>
+            </w:r>
+            <w:r>
+              <w:rPr>
+                <w:noProof/>
+                <w:webHidden/>
+              </w:rPr>
+              <w:t>3</w:t>
+            </w:r>
+            <w:r>
+              <w:rPr>
+                <w:noProof/>
+                <w:webHidden/>
+              </w:rPr>
+              <w:fldChar w:fldCharType="end"/>
+            </w:r>
+          </w:hyperlink>
+        </w:p>
+        <w:p>
+          <w:pPr>
+            <w:pStyle w:val="Verzeichnis2"/>
+            <w:tabs>
+              <w:tab w:val="right" w:leader="dot" w:pos="9062"/>
+            </w:tabs>
+            <w:rPr>
+              <w:rFonts w:eastAsiaTheme="minorEastAsia"/>
+              <w:noProof/>
+              <w:sz w:val="24"/>
+              <w:szCs w:val="24"/>
+              <w:lang w:eastAsia="de-DE"/>
+            </w:rPr>
+          </w:pPr>
+          <w:hyperlink w:anchor="_Toc498541319" w:history="1">
+            <w:r>
+              <w:rPr>
+                <w:rStyle w:val="Link"/>
+                <w:noProof/>
+              </w:rPr>
+              <w:t>1.2 Ziele der Software-Einführung</w:t>
+            </w:r>
+            <w:r>
+              <w:rPr>
+                <w:noProof/>
+                <w:webHidden/>
+              </w:rPr>
+              <w:tab/>
+            </w:r>
+            <w:r>
+              <w:rPr>
+                <w:noProof/>
+                <w:webHidden/>
+              </w:rPr>
+              <w:fldChar w:fldCharType="begin"/>
+            </w:r>
+            <w:r>
+              <w:rPr>
+                <w:noProof/>
+                <w:webHidden/>
+              </w:rPr>
+              <w:instrText xml:space="preserve"> PAGEREF _Toc498541319 \h </w:instrText>
+            </w:r>
+            <w:r>
+              <w:rPr>
+                <w:noProof/>
+                <w:webHidden/>
+              </w:rPr>
+            </w:r>
+            <w:r>
+              <w:rPr>
+                <w:noProof/>
+                <w:webHidden/>
+              </w:rPr>
+              <w:fldChar w:fldCharType="separate"/>
+            </w:r>
+            <w:r>
+              <w:rPr>
+                <w:noProof/>
+                <w:webHidden/>
+              </w:rPr>
+              <w:t>3</w:t>
+            </w:r>
+            <w:r>
+              <w:rPr>
+                <w:noProof/>
+                <w:webHidden/>
+              </w:rPr>
+              <w:fldChar w:fldCharType="end"/>
+            </w:r>
+          </w:hyperlink>
+        </w:p>
+        <w:p>
+          <w:pPr>
+            <w:pStyle w:val="Verzeichnis3"/>
+            <w:tabs>
+              <w:tab w:val="right" w:leader="dot" w:pos="9062"/>
+            </w:tabs>
+            <w:rPr>
+              <w:noProof/>
+            </w:rPr>
+          </w:pPr>
+          <w:hyperlink w:anchor="_Toc498541320" w:history="1">
+            <w:r>
+              <w:rPr>
+                <w:rStyle w:val="Link"/>
+                <w:noProof/>
+              </w:rPr>
+              <w:t>1.2.1. Gründe für die Einführung neuer Software</w:t>
+            </w:r>
+            <w:r>
+              <w:rPr>
+                <w:noProof/>
+                <w:webHidden/>
+              </w:rPr>
+              <w:tab/>
+            </w:r>
+            <w:r>
+              <w:rPr>
+                <w:noProof/>
+                <w:webHidden/>
+              </w:rPr>
+              <w:fldChar w:fldCharType="begin"/>
+            </w:r>
+            <w:r>
+              <w:rPr>
+                <w:noProof/>
+                <w:webHidden/>
+              </w:rPr>
+              <w:instrText xml:space="preserve"> PAGEREF _Toc498541320 \h </w:instrText>
+            </w:r>
+            <w:r>
+              <w:rPr>
+                <w:noProof/>
+                <w:webHidden/>
+              </w:rPr>
+            </w:r>
+            <w:r>
+              <w:rPr>
+                <w:noProof/>
+                <w:webHidden/>
+              </w:rPr>
+              <w:fldChar w:fldCharType="separate"/>
+            </w:r>
+            <w:r>
+              <w:rPr>
+                <w:noProof/>
+                <w:webHidden/>
+              </w:rPr>
+              <w:t>3</w:t>
+            </w:r>
+            <w:r>
+              <w:rPr>
+                <w:noProof/>
+                <w:webHidden/>
+              </w:rPr>
+              <w:fldChar w:fldCharType="end"/>
+            </w:r>
+          </w:hyperlink>
+        </w:p>
+        <w:p>
+          <w:pPr>
+            <w:pStyle w:val="Verzeichnis3"/>
+            <w:tabs>
+              <w:tab w:val="right" w:leader="dot" w:pos="9062"/>
+            </w:tabs>
+            <w:rPr>
+              <w:noProof/>
+            </w:rPr>
+          </w:pPr>
+          <w:hyperlink w:anchor="_Toc498541321" w:history="1">
+            <w:r>
+              <w:rPr>
+                <w:rStyle w:val="Link"/>
+                <w:noProof/>
+              </w:rPr>
+              <w:t>1.2.2. Kurzbeschreibung des Vorhabens</w:t>
+            </w:r>
+            <w:r>
+              <w:rPr>
+                <w:noProof/>
+                <w:webHidden/>
+              </w:rPr>
+              <w:tab/>
+            </w:r>
+            <w:r>
+              <w:rPr>
+                <w:noProof/>
+                <w:webHidden/>
+              </w:rPr>
+              <w:fldChar w:fldCharType="begin"/>
+            </w:r>
+            <w:r>
+              <w:rPr>
+                <w:noProof/>
+                <w:webHidden/>
+              </w:rPr>
+              <w:instrText xml:space="preserve"> PAGEREF _Toc498541321 \h </w:instrText>
+            </w:r>
+            <w:r>
+              <w:rPr>
+                <w:noProof/>
+                <w:webHidden/>
+              </w:rPr>
+            </w:r>
+            <w:r>
+              <w:rPr>
+                <w:noProof/>
+                <w:webHidden/>
+              </w:rPr>
+              <w:fldChar w:fldCharType="separate"/>
+            </w:r>
+            <w:r>
+              <w:rPr>
+                <w:noProof/>
+                <w:webHidden/>
+              </w:rPr>
+              <w:t>4</w:t>
+            </w:r>
+            <w:r>
+              <w:rPr>
+                <w:noProof/>
+                <w:webHidden/>
+              </w:rPr>
+              <w:fldChar w:fldCharType="end"/>
+            </w:r>
+          </w:hyperlink>
+        </w:p>
+        <w:p>
+          <w:pPr>
+            <w:pStyle w:val="Verzeichnis3"/>
+            <w:tabs>
+              <w:tab w:val="right" w:leader="dot" w:pos="9062"/>
+            </w:tabs>
+            <w:rPr>
+              <w:noProof/>
+            </w:rPr>
+          </w:pPr>
+          <w:hyperlink w:anchor="_Toc498541322" w:history="1">
+            <w:r>
+              <w:rPr>
+                <w:rStyle w:val="Link"/>
+                <w:noProof/>
+              </w:rPr>
+              <w:t>1.2.3. Zeitliche Grobplanung</w:t>
+            </w:r>
+            <w:r>
+              <w:rPr>
+                <w:noProof/>
+                <w:webHidden/>
+              </w:rPr>
+              <w:tab/>
+            </w:r>
+            <w:r>
+              <w:rPr>
+                <w:noProof/>
+                <w:webHidden/>
+              </w:rPr>
+              <w:fldChar w:fldCharType="begin"/>
+            </w:r>
+            <w:r>
+              <w:rPr>
+                <w:noProof/>
+                <w:webHidden/>
+              </w:rPr>
+              <w:instrText xml:space="preserve"> PAGEREF _Toc498541322 \h </w:instrText>
+            </w:r>
+            <w:r>
+              <w:rPr>
+                <w:noProof/>
+                <w:webHidden/>
+              </w:rPr>
+            </w:r>
+            <w:r>
+              <w:rPr>
+                <w:noProof/>
+                <w:webHidden/>
+              </w:rPr>
+              <w:fldChar w:fldCharType="separate"/>
+            </w:r>
+            <w:r>
+              <w:rPr>
+                <w:noProof/>
+                <w:webHidden/>
+              </w:rPr>
+              <w:t>4</w:t>
+            </w:r>
+            <w:r>
+              <w:rPr>
+                <w:noProof/>
+                <w:webHidden/>
+              </w:rPr>
+              <w:fldChar w:fldCharType="end"/>
+            </w:r>
+          </w:hyperlink>
+        </w:p>
+        <w:p>
+          <w:pPr>
+            <w:pStyle w:val="Verzeichnis2"/>
+            <w:tabs>
+              <w:tab w:val="right" w:leader="dot" w:pos="9062"/>
+            </w:tabs>
+            <w:rPr>
+              <w:rFonts w:eastAsiaTheme="minorEastAsia"/>
+              <w:noProof/>
+              <w:sz w:val="24"/>
+              <w:szCs w:val="24"/>
+              <w:lang w:eastAsia="de-DE"/>
+            </w:rPr>
+          </w:pPr>
+          <w:hyperlink w:anchor="_Toc498541323" w:history="1">
+            <w:r>
+              <w:rPr>
+                <w:rStyle w:val="Link"/>
+                <w:noProof/>
+              </w:rPr>
+              <w:t>1.3 Beschreibung des Ist-Zustandes</w:t>
+            </w:r>
+            <w:r>
+              <w:rPr>
+                <w:noProof/>
+                <w:webHidden/>
+              </w:rPr>
+              <w:tab/>
+            </w:r>
+            <w:r>
+              <w:rPr>
+                <w:noProof/>
+                <w:webHidden/>
+              </w:rPr>
+              <w:fldChar w:fldCharType="begin"/>
+            </w:r>
+            <w:r>
+              <w:rPr>
+                <w:noProof/>
+                <w:webHidden/>
+              </w:rPr>
+              <w:instrText xml:space="preserve"> PAGEREF _Toc498541323 \h </w:instrText>
+            </w:r>
+            <w:r>
+              <w:rPr>
+                <w:noProof/>
+                <w:webHidden/>
+              </w:rPr>
+            </w:r>
+            <w:r>
+              <w:rPr>
+                <w:noProof/>
+                <w:webHidden/>
+              </w:rPr>
+              <w:fldChar w:fldCharType="separate"/>
+            </w:r>
+            <w:r>
+              <w:rPr>
+                <w:noProof/>
+                <w:webHidden/>
+              </w:rPr>
+              <w:t>4</w:t>
+            </w:r>
+            <w:r>
+              <w:rPr>
+                <w:noProof/>
+                <w:webHidden/>
+              </w:rPr>
+              <w:fldChar w:fldCharType="end"/>
+            </w:r>
+          </w:hyperlink>
+        </w:p>
+        <w:p>
+          <w:pPr>
+            <w:pStyle w:val="Verzeichnis2"/>
+            <w:tabs>
+              <w:tab w:val="right" w:leader="dot" w:pos="9062"/>
+            </w:tabs>
+            <w:rPr>
+              <w:rFonts w:eastAsiaTheme="minorEastAsia"/>
+              <w:noProof/>
+              <w:sz w:val="24"/>
+              <w:szCs w:val="24"/>
+              <w:lang w:eastAsia="de-DE"/>
+            </w:rPr>
+          </w:pPr>
+          <w:hyperlink w:anchor="_Toc498541324" w:history="1">
+            <w:r>
+              <w:rPr>
+                <w:rStyle w:val="Link"/>
+                <w:noProof/>
+              </w:rPr>
+              <w:t>1.4 Zielgruppe / Nutzer</w:t>
+            </w:r>
+            <w:r>
+              <w:rPr>
+                <w:noProof/>
+                <w:webHidden/>
+              </w:rPr>
+              <w:tab/>
+            </w:r>
+            <w:r>
+              <w:rPr>
+                <w:noProof/>
+                <w:webHidden/>
+              </w:rPr>
+              <w:fldChar w:fldCharType="begin"/>
+            </w:r>
+            <w:r>
+              <w:rPr>
+                <w:noProof/>
+                <w:webHidden/>
+              </w:rPr>
+              <w:instrText xml:space="preserve"> PAGEREF _Toc498541324 \h </w:instrText>
+            </w:r>
+            <w:r>
+              <w:rPr>
+                <w:noProof/>
+                <w:webHidden/>
+              </w:rPr>
+            </w:r>
+            <w:r>
+              <w:rPr>
+                <w:noProof/>
+                <w:webHidden/>
+              </w:rPr>
+              <w:fldChar w:fldCharType="separate"/>
+            </w:r>
+            <w:r>
+              <w:rPr>
+                <w:noProof/>
+                <w:webHidden/>
+              </w:rPr>
+              <w:t>5</w:t>
             </w:r>
             <w:r>
               <w:rPr>
@@ -963,14 +1455,13 @@
               <w:lang w:eastAsia="de-DE"/>
             </w:rPr>
           </w:pPr>
-          <w:hyperlink w:anchor="_Toc498539995" w:history="1">
+          <w:hyperlink w:anchor="_Toc498541325" w:history="1">
             <w:r>
               <w:rPr>
                 <w:rStyle w:val="Link"/>
-                <w:rFonts w:ascii="Arial" w:hAnsi="Arial"/>
                 <w:noProof/>
               </w:rPr>
-              <w:t>1.1 Beschreibung des Unternehmens</w:t>
+              <w:t>2.0 Umfeld der Applikation</w:t>
             </w:r>
             <w:r>
               <w:rPr>
@@ -991,7 +1482,7 @@
                 <w:noProof/>
                 <w:webHidden/>
               </w:rPr>
-              <w:instrText xml:space="preserve"> PAGEREF _Toc498539995 \h </w:instrText>
+              <w:instrText xml:space="preserve"> PAGEREF _Toc498541325 \h </w:instrText>
             </w:r>
             <w:r>
               <w:rPr>
@@ -1011,7 +1502,7 @@
                 <w:noProof/>
                 <w:webHidden/>
               </w:rPr>
-              <w:t>3</w:t>
+              <w:t>6</w:t>
             </w:r>
             <w:r>
               <w:rPr>
@@ -1036,14 +1527,13 @@
               <w:lang w:eastAsia="de-DE"/>
             </w:rPr>
           </w:pPr>
-          <w:hyperlink w:anchor="_Toc498539996" w:history="1">
+          <w:hyperlink w:anchor="_Toc498541326" w:history="1">
             <w:r>
               <w:rPr>
                 <w:rStyle w:val="Link"/>
-                <w:rFonts w:ascii="Arial" w:hAnsi="Arial"/>
                 <w:noProof/>
               </w:rPr>
-              <w:t>1.2 Ziele der Software-Einführung</w:t>
+              <w:t>3.0 Anforderungen ( + Akzeptanzkriterien)</w:t>
             </w:r>
             <w:r>
               <w:rPr>
@@ -1064,7 +1554,7 @@
                 <w:noProof/>
                 <w:webHidden/>
               </w:rPr>
-              <w:instrText xml:space="preserve"> PAGEREF _Toc498539996 \h </w:instrText>
+              <w:instrText xml:space="preserve"> PAGEREF _Toc498541326 \h </w:instrText>
             </w:r>
             <w:r>
               <w:rPr>
@@ -1084,7 +1574,151 @@
                 <w:noProof/>
                 <w:webHidden/>
               </w:rPr>
-              <w:t>3</w:t>
+              <w:t>7</w:t>
+            </w:r>
+            <w:r>
+              <w:rPr>
+                <w:noProof/>
+                <w:webHidden/>
+              </w:rPr>
+              <w:fldChar w:fldCharType="end"/>
+            </w:r>
+          </w:hyperlink>
+        </w:p>
+        <w:p>
+          <w:pPr>
+            <w:pStyle w:val="Verzeichnis2"/>
+            <w:tabs>
+              <w:tab w:val="right" w:leader="dot" w:pos="9062"/>
+            </w:tabs>
+            <w:rPr>
+              <w:rFonts w:eastAsiaTheme="minorEastAsia"/>
+              <w:noProof/>
+              <w:sz w:val="24"/>
+              <w:szCs w:val="24"/>
+              <w:lang w:eastAsia="de-DE"/>
+            </w:rPr>
+          </w:pPr>
+          <w:hyperlink w:anchor="_Toc498541327" w:history="1">
+            <w:r>
+              <w:rPr>
+                <w:rStyle w:val="Link"/>
+                <w:noProof/>
+              </w:rPr>
+              <w:t>3.1 Anforderungen</w:t>
+            </w:r>
+            <w:r>
+              <w:rPr>
+                <w:noProof/>
+                <w:webHidden/>
+              </w:rPr>
+              <w:tab/>
+            </w:r>
+            <w:r>
+              <w:rPr>
+                <w:noProof/>
+                <w:webHidden/>
+              </w:rPr>
+              <w:fldChar w:fldCharType="begin"/>
+            </w:r>
+            <w:r>
+              <w:rPr>
+                <w:noProof/>
+                <w:webHidden/>
+              </w:rPr>
+              <w:instrText xml:space="preserve"> PAGEREF _Toc498541327 \h </w:instrText>
+            </w:r>
+            <w:r>
+              <w:rPr>
+                <w:noProof/>
+                <w:webHidden/>
+              </w:rPr>
+            </w:r>
+            <w:r>
+              <w:rPr>
+                <w:noProof/>
+                <w:webHidden/>
+              </w:rPr>
+              <w:fldChar w:fldCharType="separate"/>
+            </w:r>
+            <w:r>
+              <w:rPr>
+                <w:noProof/>
+                <w:webHidden/>
+              </w:rPr>
+              <w:t>7</w:t>
+            </w:r>
+            <w:r>
+              <w:rPr>
+                <w:noProof/>
+                <w:webHidden/>
+              </w:rPr>
+              <w:fldChar w:fldCharType="end"/>
+            </w:r>
+          </w:hyperlink>
+        </w:p>
+        <w:p>
+          <w:pPr>
+            <w:pStyle w:val="Verzeichnis2"/>
+            <w:tabs>
+              <w:tab w:val="right" w:leader="dot" w:pos="9062"/>
+            </w:tabs>
+            <w:rPr>
+              <w:rFonts w:eastAsiaTheme="minorEastAsia"/>
+              <w:noProof/>
+              <w:sz w:val="24"/>
+              <w:szCs w:val="24"/>
+              <w:lang w:eastAsia="de-DE"/>
+            </w:rPr>
+          </w:pPr>
+          <w:hyperlink w:anchor="_Toc498541328" w:history="1">
+            <w:r>
+              <w:rPr>
+                <w:rStyle w:val="Link"/>
+                <w:noProof/>
+              </w:rPr>
+              <w:t>3.2 Akzeptanzkriterien</w:t>
+            </w:r>
+            <w:r>
+              <w:rPr>
+                <w:noProof/>
+                <w:webHidden/>
+              </w:rPr>
+              <w:tab/>
+            </w:r>
+            <w:r>
+              <w:rPr>
+                <w:noProof/>
+                <w:webHidden/>
+              </w:rPr>
+              <w:fldChar w:fldCharType="begin"/>
+            </w:r>
+            <w:r>
+              <w:rPr>
+                <w:noProof/>
+                <w:webHidden/>
+              </w:rPr>
+              <w:instrText xml:space="preserve"> PAGEREF _Toc498541328 \h </w:instrText>
+            </w:r>
+            <w:r>
+              <w:rPr>
+                <w:noProof/>
+                <w:webHidden/>
+              </w:rPr>
+            </w:r>
+            <w:r>
+              <w:rPr>
+                <w:noProof/>
+                <w:webHidden/>
+              </w:rPr>
+              <w:fldChar w:fldCharType="separate"/>
+            </w:r>
+            <w:r>
+              <w:rPr>
+                <w:noProof/>
+                <w:webHidden/>
+              </w:rPr>
+              <w:t>8</w:t>
             </w:r>
             <w:r>
               <w:rPr>
@@ -1109,14 +1743,13 @@
               <w:lang w:eastAsia="de-DE"/>
             </w:rPr>
           </w:pPr>
-          <w:hyperlink w:anchor="_Toc498539997" w:history="1">
+          <w:hyperlink w:anchor="_Toc498541329" w:history="1">
             <w:r>
               <w:rPr>
                 <w:rStyle w:val="Link"/>
-                <w:rFonts w:ascii="Arial" w:hAnsi="Arial"/>
                 <w:noProof/>
               </w:rPr>
-              <w:t>1.3 Beschreibung des Ist-Zustandes</w:t>
+              <w:t>Mögliche Use-Cases</w:t>
             </w:r>
             <w:r>
               <w:rPr>
@@ -1137,7 +1770,7 @@
                 <w:noProof/>
                 <w:webHidden/>
               </w:rPr>
-              <w:instrText xml:space="preserve"> PAGEREF _Toc498539997 \h </w:instrText>
+              <w:instrText xml:space="preserve"> PAGEREF _Toc498541329 \h </w:instrText>
             </w:r>
             <w:r>
               <w:rPr>
@@ -1157,7 +1790,7 @@
                 <w:noProof/>
                 <w:webHidden/>
               </w:rPr>
-              <w:t>4</w:t>
+              <w:t>9</w:t>
             </w:r>
             <w:r>
               <w:rPr>
@@ -1182,14 +1815,13 @@
               <w:lang w:eastAsia="de-DE"/>
             </w:rPr>
           </w:pPr>
-          <w:hyperlink w:anchor="_Toc498539998" w:history="1">
+          <w:hyperlink w:anchor="_Toc498541330" w:history="1">
             <w:r>
               <w:rPr>
                 <w:rStyle w:val="Link"/>
-                <w:rFonts w:ascii="Arial" w:hAnsi="Arial"/>
                 <w:noProof/>
               </w:rPr>
-              <w:t>1.4 Zielgruppe / Nutzer</w:t>
+              <w:t>Staat</w:t>
             </w:r>
             <w:r>
               <w:rPr>
@@ -1210,7 +1842,7 @@
                 <w:noProof/>
                 <w:webHidden/>
               </w:rPr>
-              <w:instrText xml:space="preserve"> PAGEREF _Toc498539998 \h </w:instrText>
+              <w:instrText xml:space="preserve"> PAGEREF _Toc498541330 \h </w:instrText>
             </w:r>
             <w:r>
               <w:rPr>
@@ -1230,7 +1862,295 @@
                 <w:noProof/>
                 <w:webHidden/>
               </w:rPr>
-              <w:t>5</w:t>
+              <w:t>11</w:t>
+            </w:r>
+            <w:r>
+              <w:rPr>
+                <w:noProof/>
+                <w:webHidden/>
+              </w:rPr>
+              <w:fldChar w:fldCharType="end"/>
+            </w:r>
+          </w:hyperlink>
+        </w:p>
+        <w:p>
+          <w:pPr>
+            <w:pStyle w:val="Verzeichnis2"/>
+            <w:tabs>
+              <w:tab w:val="right" w:leader="dot" w:pos="9062"/>
+            </w:tabs>
+            <w:rPr>
+              <w:rFonts w:eastAsiaTheme="minorEastAsia"/>
+              <w:noProof/>
+              <w:sz w:val="24"/>
+              <w:szCs w:val="24"/>
+              <w:lang w:eastAsia="de-DE"/>
+            </w:rPr>
+          </w:pPr>
+          <w:hyperlink w:anchor="_Toc498541331" w:history="1">
+            <w:r>
+              <w:rPr>
+                <w:rStyle w:val="Link"/>
+                <w:noProof/>
+              </w:rPr>
+              <w:t>Bundestagswahl</w:t>
+            </w:r>
+            <w:r>
+              <w:rPr>
+                <w:noProof/>
+                <w:webHidden/>
+              </w:rPr>
+              <w:tab/>
+            </w:r>
+            <w:r>
+              <w:rPr>
+                <w:noProof/>
+                <w:webHidden/>
+              </w:rPr>
+              <w:fldChar w:fldCharType="begin"/>
+            </w:r>
+            <w:r>
+              <w:rPr>
+                <w:noProof/>
+                <w:webHidden/>
+              </w:rPr>
+              <w:instrText xml:space="preserve"> PAGEREF _Toc498541331 \h </w:instrText>
+            </w:r>
+            <w:r>
+              <w:rPr>
+                <w:noProof/>
+                <w:webHidden/>
+              </w:rPr>
+            </w:r>
+            <w:r>
+              <w:rPr>
+                <w:noProof/>
+                <w:webHidden/>
+              </w:rPr>
+              <w:fldChar w:fldCharType="separate"/>
+            </w:r>
+            <w:r>
+              <w:rPr>
+                <w:noProof/>
+                <w:webHidden/>
+              </w:rPr>
+              <w:t>11</w:t>
+            </w:r>
+            <w:r>
+              <w:rPr>
+                <w:noProof/>
+                <w:webHidden/>
+              </w:rPr>
+              <w:fldChar w:fldCharType="end"/>
+            </w:r>
+          </w:hyperlink>
+        </w:p>
+        <w:p>
+          <w:pPr>
+            <w:pStyle w:val="Verzeichnis2"/>
+            <w:tabs>
+              <w:tab w:val="right" w:leader="dot" w:pos="9062"/>
+            </w:tabs>
+            <w:rPr>
+              <w:rFonts w:eastAsiaTheme="minorEastAsia"/>
+              <w:noProof/>
+              <w:sz w:val="24"/>
+              <w:szCs w:val="24"/>
+              <w:lang w:eastAsia="de-DE"/>
+            </w:rPr>
+          </w:pPr>
+          <w:hyperlink w:anchor="_Toc498541332" w:history="1">
+            <w:r>
+              <w:rPr>
+                <w:rStyle w:val="Link"/>
+                <w:noProof/>
+              </w:rPr>
+              <w:t>Europawahl</w:t>
+            </w:r>
+            <w:r>
+              <w:rPr>
+                <w:noProof/>
+                <w:webHidden/>
+              </w:rPr>
+              <w:tab/>
+            </w:r>
+            <w:r>
+              <w:rPr>
+                <w:noProof/>
+                <w:webHidden/>
+              </w:rPr>
+              <w:fldChar w:fldCharType="begin"/>
+            </w:r>
+            <w:r>
+              <w:rPr>
+                <w:noProof/>
+                <w:webHidden/>
+              </w:rPr>
+              <w:instrText xml:space="preserve"> PAGEREF _Toc498541332 \h </w:instrText>
+            </w:r>
+            <w:r>
+              <w:rPr>
+                <w:noProof/>
+                <w:webHidden/>
+              </w:rPr>
+            </w:r>
+            <w:r>
+              <w:rPr>
+                <w:noProof/>
+                <w:webHidden/>
+              </w:rPr>
+              <w:fldChar w:fldCharType="separate"/>
+            </w:r>
+            <w:r>
+              <w:rPr>
+                <w:noProof/>
+                <w:webHidden/>
+              </w:rPr>
+              <w:t>13</w:t>
+            </w:r>
+            <w:r>
+              <w:rPr>
+                <w:noProof/>
+                <w:webHidden/>
+              </w:rPr>
+              <w:fldChar w:fldCharType="end"/>
+            </w:r>
+          </w:hyperlink>
+        </w:p>
+        <w:p>
+          <w:pPr>
+            <w:pStyle w:val="Verzeichnis2"/>
+            <w:tabs>
+              <w:tab w:val="right" w:leader="dot" w:pos="9062"/>
+            </w:tabs>
+            <w:rPr>
+              <w:rFonts w:eastAsiaTheme="minorEastAsia"/>
+              <w:noProof/>
+              <w:sz w:val="24"/>
+              <w:szCs w:val="24"/>
+              <w:lang w:eastAsia="de-DE"/>
+            </w:rPr>
+          </w:pPr>
+          <w:hyperlink w:anchor="_Toc498541333" w:history="1">
+            <w:r>
+              <w:rPr>
+                <w:rStyle w:val="Link"/>
+                <w:noProof/>
+              </w:rPr>
+              <w:t>Bürgerentscheid</w:t>
+            </w:r>
+            <w:r>
+              <w:rPr>
+                <w:noProof/>
+                <w:webHidden/>
+              </w:rPr>
+              <w:tab/>
+            </w:r>
+            <w:r>
+              <w:rPr>
+                <w:noProof/>
+                <w:webHidden/>
+              </w:rPr>
+              <w:fldChar w:fldCharType="begin"/>
+            </w:r>
+            <w:r>
+              <w:rPr>
+                <w:noProof/>
+                <w:webHidden/>
+              </w:rPr>
+              <w:instrText xml:space="preserve"> PAGEREF _Toc498541333 \h </w:instrText>
+            </w:r>
+            <w:r>
+              <w:rPr>
+                <w:noProof/>
+                <w:webHidden/>
+              </w:rPr>
+            </w:r>
+            <w:r>
+              <w:rPr>
+                <w:noProof/>
+                <w:webHidden/>
+              </w:rPr>
+              <w:fldChar w:fldCharType="separate"/>
+            </w:r>
+            <w:r>
+              <w:rPr>
+                <w:noProof/>
+                <w:webHidden/>
+              </w:rPr>
+              <w:t>15</w:t>
+            </w:r>
+            <w:r>
+              <w:rPr>
+                <w:noProof/>
+                <w:webHidden/>
+              </w:rPr>
+              <w:fldChar w:fldCharType="end"/>
+            </w:r>
+          </w:hyperlink>
+        </w:p>
+        <w:p>
+          <w:pPr>
+            <w:pStyle w:val="Verzeichnis2"/>
+            <w:tabs>
+              <w:tab w:val="right" w:leader="dot" w:pos="9062"/>
+            </w:tabs>
+            <w:rPr>
+              <w:rFonts w:eastAsiaTheme="minorEastAsia"/>
+              <w:noProof/>
+              <w:sz w:val="24"/>
+              <w:szCs w:val="24"/>
+              <w:lang w:eastAsia="de-DE"/>
+            </w:rPr>
+          </w:pPr>
+          <w:hyperlink w:anchor="_Toc498541334" w:history="1">
+            <w:r>
+              <w:rPr>
+                <w:rStyle w:val="Link"/>
+                <w:noProof/>
+              </w:rPr>
+              <w:t>Wahlen bearbeiten</w:t>
+            </w:r>
+            <w:r>
+              <w:rPr>
+                <w:noProof/>
+                <w:webHidden/>
+              </w:rPr>
+              <w:tab/>
+            </w:r>
+            <w:r>
+              <w:rPr>
+                <w:noProof/>
+                <w:webHidden/>
+              </w:rPr>
+              <w:fldChar w:fldCharType="begin"/>
+            </w:r>
+            <w:r>
+              <w:rPr>
+                <w:noProof/>
+                <w:webHidden/>
+              </w:rPr>
+              <w:instrText xml:space="preserve"> PAGEREF _Toc498541334 \h </w:instrText>
+            </w:r>
+            <w:r>
+              <w:rPr>
+                <w:noProof/>
+                <w:webHidden/>
+              </w:rPr>
+            </w:r>
+            <w:r>
+              <w:rPr>
+                <w:noProof/>
+                <w:webHidden/>
+              </w:rPr>
+              <w:fldChar w:fldCharType="separate"/>
+            </w:r>
+            <w:r>
+              <w:rPr>
+                <w:noProof/>
+                <w:webHidden/>
+              </w:rPr>
+              <w:t>16</w:t>
             </w:r>
             <w:r>
               <w:rPr>
@@ -1255,13 +2175,13 @@
               <w:lang w:eastAsia="de-DE"/>
             </w:rPr>
           </w:pPr>
-          <w:hyperlink w:anchor="_Toc498539999" w:history="1">
+          <w:hyperlink w:anchor="_Toc498541335" w:history="1">
             <w:r>
               <w:rPr>
                 <w:rStyle w:val="Link"/>
                 <w:noProof/>
               </w:rPr>
-              <w:t>2.0 Umfeld der Applikation</w:t>
+              <w:t>Wähler</w:t>
             </w:r>
             <w:r>
               <w:rPr>
@@ -1282,7 +2202,7 @@
                 <w:noProof/>
                 <w:webHidden/>
               </w:rPr>
-              <w:instrText xml:space="preserve"> PAGEREF _Toc498539999 \h </w:instrText>
+              <w:instrText xml:space="preserve"> PAGEREF _Toc498541335 \h </w:instrText>
             </w:r>
             <w:r>
               <w:rPr>
@@ -1302,7 +2222,223 @@
                 <w:noProof/>
                 <w:webHidden/>
               </w:rPr>
-              <w:t>6</w:t>
+              <w:t>20</w:t>
+            </w:r>
+            <w:r>
+              <w:rPr>
+                <w:noProof/>
+                <w:webHidden/>
+              </w:rPr>
+              <w:fldChar w:fldCharType="end"/>
+            </w:r>
+          </w:hyperlink>
+        </w:p>
+        <w:p>
+          <w:pPr>
+            <w:pStyle w:val="Verzeichnis2"/>
+            <w:tabs>
+              <w:tab w:val="right" w:leader="dot" w:pos="9062"/>
+            </w:tabs>
+            <w:rPr>
+              <w:rFonts w:eastAsiaTheme="minorEastAsia"/>
+              <w:noProof/>
+              <w:sz w:val="24"/>
+              <w:szCs w:val="24"/>
+              <w:lang w:eastAsia="de-DE"/>
+            </w:rPr>
+          </w:pPr>
+          <w:hyperlink w:anchor="_Toc498541336" w:history="1">
+            <w:r>
+              <w:rPr>
+                <w:rStyle w:val="Link"/>
+                <w:noProof/>
+              </w:rPr>
+              <w:t>Bundestagswahl</w:t>
+            </w:r>
+            <w:r>
+              <w:rPr>
+                <w:noProof/>
+                <w:webHidden/>
+              </w:rPr>
+              <w:tab/>
+            </w:r>
+            <w:r>
+              <w:rPr>
+                <w:noProof/>
+                <w:webHidden/>
+              </w:rPr>
+              <w:fldChar w:fldCharType="begin"/>
+            </w:r>
+            <w:r>
+              <w:rPr>
+                <w:noProof/>
+                <w:webHidden/>
+              </w:rPr>
+              <w:instrText xml:space="preserve"> PAGEREF _Toc498541336 \h </w:instrText>
+            </w:r>
+            <w:r>
+              <w:rPr>
+                <w:noProof/>
+                <w:webHidden/>
+              </w:rPr>
+            </w:r>
+            <w:r>
+              <w:rPr>
+                <w:noProof/>
+                <w:webHidden/>
+              </w:rPr>
+              <w:fldChar w:fldCharType="separate"/>
+            </w:r>
+            <w:r>
+              <w:rPr>
+                <w:noProof/>
+                <w:webHidden/>
+              </w:rPr>
+              <w:t>20</w:t>
+            </w:r>
+            <w:r>
+              <w:rPr>
+                <w:noProof/>
+                <w:webHidden/>
+              </w:rPr>
+              <w:fldChar w:fldCharType="end"/>
+            </w:r>
+          </w:hyperlink>
+        </w:p>
+        <w:p>
+          <w:pPr>
+            <w:pStyle w:val="Verzeichnis2"/>
+            <w:tabs>
+              <w:tab w:val="right" w:leader="dot" w:pos="9062"/>
+            </w:tabs>
+            <w:rPr>
+              <w:rFonts w:eastAsiaTheme="minorEastAsia"/>
+              <w:noProof/>
+              <w:sz w:val="24"/>
+              <w:szCs w:val="24"/>
+              <w:lang w:eastAsia="de-DE"/>
+            </w:rPr>
+          </w:pPr>
+          <w:hyperlink w:anchor="_Toc498541337" w:history="1">
+            <w:r>
+              <w:rPr>
+                <w:rStyle w:val="Link"/>
+                <w:noProof/>
+              </w:rPr>
+              <w:t>Europawahl</w:t>
+            </w:r>
+            <w:r>
+              <w:rPr>
+                <w:noProof/>
+                <w:webHidden/>
+              </w:rPr>
+              <w:tab/>
+            </w:r>
+            <w:r>
+              <w:rPr>
+                <w:noProof/>
+                <w:webHidden/>
+              </w:rPr>
+              <w:fldChar w:fldCharType="begin"/>
+            </w:r>
+            <w:r>
+              <w:rPr>
+                <w:noProof/>
+                <w:webHidden/>
+              </w:rPr>
+              <w:instrText xml:space="preserve"> PAGEREF _Toc498541337 \h </w:instrText>
+            </w:r>
+            <w:r>
+              <w:rPr>
+                <w:noProof/>
+                <w:webHidden/>
+              </w:rPr>
+            </w:r>
+            <w:r>
+              <w:rPr>
+                <w:noProof/>
+                <w:webHidden/>
+              </w:rPr>
+              <w:fldChar w:fldCharType="separate"/>
+            </w:r>
+            <w:r>
+              <w:rPr>
+                <w:noProof/>
+                <w:webHidden/>
+              </w:rPr>
+              <w:t>21</w:t>
+            </w:r>
+            <w:r>
+              <w:rPr>
+                <w:noProof/>
+                <w:webHidden/>
+              </w:rPr>
+              <w:fldChar w:fldCharType="end"/>
+            </w:r>
+          </w:hyperlink>
+        </w:p>
+        <w:p>
+          <w:pPr>
+            <w:pStyle w:val="Verzeichnis2"/>
+            <w:tabs>
+              <w:tab w:val="right" w:leader="dot" w:pos="9062"/>
+            </w:tabs>
+            <w:rPr>
+              <w:rFonts w:eastAsiaTheme="minorEastAsia"/>
+              <w:noProof/>
+              <w:sz w:val="24"/>
+              <w:szCs w:val="24"/>
+              <w:lang w:eastAsia="de-DE"/>
+            </w:rPr>
+          </w:pPr>
+          <w:hyperlink w:anchor="_Toc498541338" w:history="1">
+            <w:r>
+              <w:rPr>
+                <w:rStyle w:val="Link"/>
+                <w:noProof/>
+              </w:rPr>
+              <w:t>Bürgerentscheid</w:t>
+            </w:r>
+            <w:r>
+              <w:rPr>
+                <w:noProof/>
+                <w:webHidden/>
+              </w:rPr>
+              <w:tab/>
+            </w:r>
+            <w:r>
+              <w:rPr>
+                <w:noProof/>
+                <w:webHidden/>
+              </w:rPr>
+              <w:fldChar w:fldCharType="begin"/>
+            </w:r>
+            <w:r>
+              <w:rPr>
+                <w:noProof/>
+                <w:webHidden/>
+              </w:rPr>
+              <w:instrText xml:space="preserve"> PAGEREF _Toc498541338 \h </w:instrText>
+            </w:r>
+            <w:r>
+              <w:rPr>
+                <w:noProof/>
+                <w:webHidden/>
+              </w:rPr>
+            </w:r>
+            <w:r>
+              <w:rPr>
+                <w:noProof/>
+                <w:webHidden/>
+              </w:rPr>
+              <w:fldChar w:fldCharType="separate"/>
+            </w:r>
+            <w:r>
+              <w:rPr>
+                <w:noProof/>
+                <w:webHidden/>
+              </w:rPr>
+              <w:t>22</w:t>
             </w:r>
             <w:r>
               <w:rPr>
@@ -1327,13 +2463,13 @@
               <w:lang w:eastAsia="de-DE"/>
             </w:rPr>
           </w:pPr>
-          <w:hyperlink w:anchor="_Toc498540000" w:history="1">
+          <w:hyperlink w:anchor="_Toc498541339" w:history="1">
             <w:r>
               <w:rPr>
                 <w:rStyle w:val="Link"/>
                 <w:noProof/>
               </w:rPr>
-              <w:t>Mögliche Use-Cases</w:t>
+              <w:t>Gemeinde</w:t>
             </w:r>
             <w:r>
               <w:rPr>
@@ -1354,7 +2490,7 @@
                 <w:noProof/>
                 <w:webHidden/>
               </w:rPr>
-              <w:instrText xml:space="preserve"> PAGEREF _Toc498540000 \h </w:instrText>
+              <w:instrText xml:space="preserve"> PAGEREF _Toc498541339 \h </w:instrText>
             </w:r>
             <w:r>
               <w:rPr>
@@ -1374,7 +2510,295 @@
                 <w:noProof/>
                 <w:webHidden/>
               </w:rPr>
-              <w:t>10</w:t>
+              <w:t>24</w:t>
+            </w:r>
+            <w:r>
+              <w:rPr>
+                <w:noProof/>
+                <w:webHidden/>
+              </w:rPr>
+              <w:fldChar w:fldCharType="end"/>
+            </w:r>
+          </w:hyperlink>
+        </w:p>
+        <w:p>
+          <w:pPr>
+            <w:pStyle w:val="Verzeichnis2"/>
+            <w:tabs>
+              <w:tab w:val="right" w:leader="dot" w:pos="9062"/>
+            </w:tabs>
+            <w:rPr>
+              <w:rFonts w:eastAsiaTheme="minorEastAsia"/>
+              <w:noProof/>
+              <w:sz w:val="24"/>
+              <w:szCs w:val="24"/>
+              <w:lang w:eastAsia="de-DE"/>
+            </w:rPr>
+          </w:pPr>
+          <w:hyperlink w:anchor="_Toc498541340" w:history="1">
+            <w:r>
+              <w:rPr>
+                <w:rStyle w:val="Link"/>
+                <w:noProof/>
+              </w:rPr>
+              <w:t>Bürgermeisterwahl</w:t>
+            </w:r>
+            <w:r>
+              <w:rPr>
+                <w:noProof/>
+                <w:webHidden/>
+              </w:rPr>
+              <w:tab/>
+            </w:r>
+            <w:r>
+              <w:rPr>
+                <w:noProof/>
+                <w:webHidden/>
+              </w:rPr>
+              <w:fldChar w:fldCharType="begin"/>
+            </w:r>
+            <w:r>
+              <w:rPr>
+                <w:noProof/>
+                <w:webHidden/>
+              </w:rPr>
+              <w:instrText xml:space="preserve"> PAGEREF _Toc498541340 \h </w:instrText>
+            </w:r>
+            <w:r>
+              <w:rPr>
+                <w:noProof/>
+                <w:webHidden/>
+              </w:rPr>
+            </w:r>
+            <w:r>
+              <w:rPr>
+                <w:noProof/>
+                <w:webHidden/>
+              </w:rPr>
+              <w:fldChar w:fldCharType="separate"/>
+            </w:r>
+            <w:r>
+              <w:rPr>
+                <w:noProof/>
+                <w:webHidden/>
+              </w:rPr>
+              <w:t>24</w:t>
+            </w:r>
+            <w:r>
+              <w:rPr>
+                <w:noProof/>
+                <w:webHidden/>
+              </w:rPr>
+              <w:fldChar w:fldCharType="end"/>
+            </w:r>
+          </w:hyperlink>
+        </w:p>
+        <w:p>
+          <w:pPr>
+            <w:pStyle w:val="Verzeichnis2"/>
+            <w:tabs>
+              <w:tab w:val="right" w:leader="dot" w:pos="9062"/>
+            </w:tabs>
+            <w:rPr>
+              <w:rFonts w:eastAsiaTheme="minorEastAsia"/>
+              <w:noProof/>
+              <w:sz w:val="24"/>
+              <w:szCs w:val="24"/>
+              <w:lang w:eastAsia="de-DE"/>
+            </w:rPr>
+          </w:pPr>
+          <w:hyperlink w:anchor="_Toc498541341" w:history="1">
+            <w:r>
+              <w:rPr>
+                <w:rStyle w:val="Link"/>
+                <w:noProof/>
+              </w:rPr>
+              <w:t>Landratswahl</w:t>
+            </w:r>
+            <w:r>
+              <w:rPr>
+                <w:noProof/>
+                <w:webHidden/>
+              </w:rPr>
+              <w:tab/>
+            </w:r>
+            <w:r>
+              <w:rPr>
+                <w:noProof/>
+                <w:webHidden/>
+              </w:rPr>
+              <w:fldChar w:fldCharType="begin"/>
+            </w:r>
+            <w:r>
+              <w:rPr>
+                <w:noProof/>
+                <w:webHidden/>
+              </w:rPr>
+              <w:instrText xml:space="preserve"> PAGEREF _Toc498541341 \h </w:instrText>
+            </w:r>
+            <w:r>
+              <w:rPr>
+                <w:noProof/>
+                <w:webHidden/>
+              </w:rPr>
+            </w:r>
+            <w:r>
+              <w:rPr>
+                <w:noProof/>
+                <w:webHidden/>
+              </w:rPr>
+              <w:fldChar w:fldCharType="separate"/>
+            </w:r>
+            <w:r>
+              <w:rPr>
+                <w:noProof/>
+                <w:webHidden/>
+              </w:rPr>
+              <w:t>26</w:t>
+            </w:r>
+            <w:r>
+              <w:rPr>
+                <w:noProof/>
+                <w:webHidden/>
+              </w:rPr>
+              <w:fldChar w:fldCharType="end"/>
+            </w:r>
+          </w:hyperlink>
+        </w:p>
+        <w:p>
+          <w:pPr>
+            <w:pStyle w:val="Verzeichnis2"/>
+            <w:tabs>
+              <w:tab w:val="right" w:leader="dot" w:pos="9062"/>
+            </w:tabs>
+            <w:rPr>
+              <w:rFonts w:eastAsiaTheme="minorEastAsia"/>
+              <w:noProof/>
+              <w:sz w:val="24"/>
+              <w:szCs w:val="24"/>
+              <w:lang w:eastAsia="de-DE"/>
+            </w:rPr>
+          </w:pPr>
+          <w:hyperlink w:anchor="_Toc498541342" w:history="1">
+            <w:r>
+              <w:rPr>
+                <w:rStyle w:val="Link"/>
+                <w:noProof/>
+              </w:rPr>
+              <w:t>Bürgerentscheid</w:t>
+            </w:r>
+            <w:r>
+              <w:rPr>
+                <w:noProof/>
+                <w:webHidden/>
+              </w:rPr>
+              <w:tab/>
+            </w:r>
+            <w:r>
+              <w:rPr>
+                <w:noProof/>
+                <w:webHidden/>
+              </w:rPr>
+              <w:fldChar w:fldCharType="begin"/>
+            </w:r>
+            <w:r>
+              <w:rPr>
+                <w:noProof/>
+                <w:webHidden/>
+              </w:rPr>
+              <w:instrText xml:space="preserve"> PAGEREF _Toc498541342 \h </w:instrText>
+            </w:r>
+            <w:r>
+              <w:rPr>
+                <w:noProof/>
+                <w:webHidden/>
+              </w:rPr>
+            </w:r>
+            <w:r>
+              <w:rPr>
+                <w:noProof/>
+                <w:webHidden/>
+              </w:rPr>
+              <w:fldChar w:fldCharType="separate"/>
+            </w:r>
+            <w:r>
+              <w:rPr>
+                <w:noProof/>
+                <w:webHidden/>
+              </w:rPr>
+              <w:t>28</w:t>
+            </w:r>
+            <w:r>
+              <w:rPr>
+                <w:noProof/>
+                <w:webHidden/>
+              </w:rPr>
+              <w:fldChar w:fldCharType="end"/>
+            </w:r>
+          </w:hyperlink>
+        </w:p>
+        <w:p>
+          <w:pPr>
+            <w:pStyle w:val="Verzeichnis2"/>
+            <w:tabs>
+              <w:tab w:val="right" w:leader="dot" w:pos="9062"/>
+            </w:tabs>
+            <w:rPr>
+              <w:rFonts w:eastAsiaTheme="minorEastAsia"/>
+              <w:noProof/>
+              <w:sz w:val="24"/>
+              <w:szCs w:val="24"/>
+              <w:lang w:eastAsia="de-DE"/>
+            </w:rPr>
+          </w:pPr>
+          <w:hyperlink w:anchor="_Toc498541343" w:history="1">
+            <w:r>
+              <w:rPr>
+                <w:rStyle w:val="Link"/>
+                <w:noProof/>
+              </w:rPr>
+              <w:t>Wahlen bearbeiten</w:t>
+            </w:r>
+            <w:r>
+              <w:rPr>
+                <w:noProof/>
+                <w:webHidden/>
+              </w:rPr>
+              <w:tab/>
+            </w:r>
+            <w:r>
+              <w:rPr>
+                <w:noProof/>
+                <w:webHidden/>
+              </w:rPr>
+              <w:fldChar w:fldCharType="begin"/>
+            </w:r>
+            <w:r>
+              <w:rPr>
+                <w:noProof/>
+                <w:webHidden/>
+              </w:rPr>
+              <w:instrText xml:space="preserve"> PAGEREF _Toc498541343 \h </w:instrText>
+            </w:r>
+            <w:r>
+              <w:rPr>
+                <w:noProof/>
+                <w:webHidden/>
+              </w:rPr>
+            </w:r>
+            <w:r>
+              <w:rPr>
+                <w:noProof/>
+                <w:webHidden/>
+              </w:rPr>
+              <w:fldChar w:fldCharType="separate"/>
+            </w:r>
+            <w:r>
+              <w:rPr>
+                <w:noProof/>
+                <w:webHidden/>
+              </w:rPr>
+              <w:t>30</w:t>
             </w:r>
             <w:r>
               <w:rPr>
@@ -1399,13 +2823,13 @@
               <w:lang w:eastAsia="de-DE"/>
             </w:rPr>
           </w:pPr>
-          <w:hyperlink w:anchor="_Toc498540001" w:history="1">
+          <w:hyperlink w:anchor="_Toc498541344" w:history="1">
             <w:r>
               <w:rPr>
                 <w:rStyle w:val="Link"/>
                 <w:noProof/>
               </w:rPr>
-              <w:t>Staat</w:t>
+              <w:t>5.0 Glossar</w:t>
             </w:r>
             <w:r>
               <w:rPr>
@@ -1426,7 +2850,7 @@
                 <w:noProof/>
                 <w:webHidden/>
               </w:rPr>
-              <w:instrText xml:space="preserve"> PAGEREF _Toc498540001 \h </w:instrText>
+              <w:instrText xml:space="preserve"> PAGEREF _Toc498541344 \h </w:instrText>
             </w:r>
             <w:r>
               <w:rPr>
@@ -1446,943 +2870,7 @@
                 <w:noProof/>
                 <w:webHidden/>
               </w:rPr>
-              <w:t>12</w:t>
-            </w:r>
-            <w:r>
-              <w:rPr>
-                <w:noProof/>
-                <w:webHidden/>
-              </w:rPr>
-              <w:fldChar w:fldCharType="end"/>
-            </w:r>
-          </w:hyperlink>
-        </w:p>
-        <w:p>
-          <w:pPr>
-            <w:pStyle w:val="Verzeichnis2"/>
-            <w:tabs>
-              <w:tab w:val="right" w:leader="dot" w:pos="9062"/>
-            </w:tabs>
-            <w:rPr>
-              <w:rFonts w:eastAsiaTheme="minorEastAsia"/>
-              <w:noProof/>
-              <w:sz w:val="24"/>
-              <w:szCs w:val="24"/>
-              <w:lang w:eastAsia="de-DE"/>
-            </w:rPr>
-          </w:pPr>
-          <w:hyperlink w:anchor="_Toc498540002" w:history="1">
-            <w:r>
-              <w:rPr>
-                <w:rStyle w:val="Link"/>
-                <w:noProof/>
-              </w:rPr>
-              <w:t>Bundestagswahl</w:t>
-            </w:r>
-            <w:r>
-              <w:rPr>
-                <w:noProof/>
-                <w:webHidden/>
-              </w:rPr>
-              <w:tab/>
-            </w:r>
-            <w:r>
-              <w:rPr>
-                <w:noProof/>
-                <w:webHidden/>
-              </w:rPr>
-              <w:fldChar w:fldCharType="begin"/>
-            </w:r>
-            <w:r>
-              <w:rPr>
-                <w:noProof/>
-                <w:webHidden/>
-              </w:rPr>
-              <w:instrText xml:space="preserve"> PAGEREF _Toc498540002 \h </w:instrText>
-            </w:r>
-            <w:r>
-              <w:rPr>
-                <w:noProof/>
-                <w:webHidden/>
-              </w:rPr>
-            </w:r>
-            <w:r>
-              <w:rPr>
-                <w:noProof/>
-                <w:webHidden/>
-              </w:rPr>
-              <w:fldChar w:fldCharType="separate"/>
-            </w:r>
-            <w:r>
-              <w:rPr>
-                <w:noProof/>
-                <w:webHidden/>
-              </w:rPr>
-              <w:t>12</w:t>
-            </w:r>
-            <w:r>
-              <w:rPr>
-                <w:noProof/>
-                <w:webHidden/>
-              </w:rPr>
-              <w:fldChar w:fldCharType="end"/>
-            </w:r>
-          </w:hyperlink>
-        </w:p>
-        <w:p>
-          <w:pPr>
-            <w:pStyle w:val="Verzeichnis2"/>
-            <w:tabs>
-              <w:tab w:val="right" w:leader="dot" w:pos="9062"/>
-            </w:tabs>
-            <w:rPr>
-              <w:rFonts w:eastAsiaTheme="minorEastAsia"/>
-              <w:noProof/>
-              <w:sz w:val="24"/>
-              <w:szCs w:val="24"/>
-              <w:lang w:eastAsia="de-DE"/>
-            </w:rPr>
-          </w:pPr>
-          <w:hyperlink w:anchor="_Toc498540003" w:history="1">
-            <w:r>
-              <w:rPr>
-                <w:rStyle w:val="Link"/>
-                <w:noProof/>
-              </w:rPr>
-              <w:t>Europawahl</w:t>
-            </w:r>
-            <w:r>
-              <w:rPr>
-                <w:noProof/>
-                <w:webHidden/>
-              </w:rPr>
-              <w:tab/>
-            </w:r>
-            <w:r>
-              <w:rPr>
-                <w:noProof/>
-                <w:webHidden/>
-              </w:rPr>
-              <w:fldChar w:fldCharType="begin"/>
-            </w:r>
-            <w:r>
-              <w:rPr>
-                <w:noProof/>
-                <w:webHidden/>
-              </w:rPr>
-              <w:instrText xml:space="preserve"> PAGEREF _Toc498540003 \h </w:instrText>
-            </w:r>
-            <w:r>
-              <w:rPr>
-                <w:noProof/>
-                <w:webHidden/>
-              </w:rPr>
-            </w:r>
-            <w:r>
-              <w:rPr>
-                <w:noProof/>
-                <w:webHidden/>
-              </w:rPr>
-              <w:fldChar w:fldCharType="separate"/>
-            </w:r>
-            <w:r>
-              <w:rPr>
-                <w:noProof/>
-                <w:webHidden/>
-              </w:rPr>
-              <w:t>14</w:t>
-            </w:r>
-            <w:r>
-              <w:rPr>
-                <w:noProof/>
-                <w:webHidden/>
-              </w:rPr>
-              <w:fldChar w:fldCharType="end"/>
-            </w:r>
-          </w:hyperlink>
-        </w:p>
-        <w:p>
-          <w:pPr>
-            <w:pStyle w:val="Verzeichnis2"/>
-            <w:tabs>
-              <w:tab w:val="right" w:leader="dot" w:pos="9062"/>
-            </w:tabs>
-            <w:rPr>
-              <w:rFonts w:eastAsiaTheme="minorEastAsia"/>
-              <w:noProof/>
-              <w:sz w:val="24"/>
-              <w:szCs w:val="24"/>
-              <w:lang w:eastAsia="de-DE"/>
-            </w:rPr>
-          </w:pPr>
-          <w:hyperlink w:anchor="_Toc498540004" w:history="1">
-            <w:r>
-              <w:rPr>
-                <w:rStyle w:val="Link"/>
-                <w:noProof/>
-              </w:rPr>
-              <w:t>Bürgerentscheid</w:t>
-            </w:r>
-            <w:r>
-              <w:rPr>
-                <w:noProof/>
-                <w:webHidden/>
-              </w:rPr>
-              <w:tab/>
-            </w:r>
-            <w:r>
-              <w:rPr>
-                <w:noProof/>
-                <w:webHidden/>
-              </w:rPr>
-              <w:fldChar w:fldCharType="begin"/>
-            </w:r>
-            <w:r>
-              <w:rPr>
-                <w:noProof/>
-                <w:webHidden/>
-              </w:rPr>
-              <w:instrText xml:space="preserve"> PAGEREF _Toc498540004 \h </w:instrText>
-            </w:r>
-            <w:r>
-              <w:rPr>
-                <w:noProof/>
-                <w:webHidden/>
-              </w:rPr>
-            </w:r>
-            <w:r>
-              <w:rPr>
-                <w:noProof/>
-                <w:webHidden/>
-              </w:rPr>
-              <w:fldChar w:fldCharType="separate"/>
-            </w:r>
-            <w:r>
-              <w:rPr>
-                <w:noProof/>
-                <w:webHidden/>
-              </w:rPr>
-              <w:t>16</w:t>
-            </w:r>
-            <w:r>
-              <w:rPr>
-                <w:noProof/>
-                <w:webHidden/>
-              </w:rPr>
-              <w:fldChar w:fldCharType="end"/>
-            </w:r>
-          </w:hyperlink>
-        </w:p>
-        <w:p>
-          <w:pPr>
-            <w:pStyle w:val="Verzeichnis2"/>
-            <w:tabs>
-              <w:tab w:val="right" w:leader="dot" w:pos="9062"/>
-            </w:tabs>
-            <w:rPr>
-              <w:rFonts w:eastAsiaTheme="minorEastAsia"/>
-              <w:noProof/>
-              <w:sz w:val="24"/>
-              <w:szCs w:val="24"/>
-              <w:lang w:eastAsia="de-DE"/>
-            </w:rPr>
-          </w:pPr>
-          <w:hyperlink w:anchor="_Toc498540005" w:history="1">
-            <w:r>
-              <w:rPr>
-                <w:rStyle w:val="Link"/>
-                <w:noProof/>
-              </w:rPr>
-              <w:t>Wahlen bearbeiten</w:t>
-            </w:r>
-            <w:r>
-              <w:rPr>
-                <w:noProof/>
-                <w:webHidden/>
-              </w:rPr>
-              <w:tab/>
-            </w:r>
-            <w:r>
-              <w:rPr>
-                <w:noProof/>
-                <w:webHidden/>
-              </w:rPr>
-              <w:fldChar w:fldCharType="begin"/>
-            </w:r>
-            <w:r>
-              <w:rPr>
-                <w:noProof/>
-                <w:webHidden/>
-              </w:rPr>
-              <w:instrText xml:space="preserve"> PAGEREF _Toc498540005 \h </w:instrText>
-            </w:r>
-            <w:r>
-              <w:rPr>
-                <w:noProof/>
-                <w:webHidden/>
-              </w:rPr>
-            </w:r>
-            <w:r>
-              <w:rPr>
-                <w:noProof/>
-                <w:webHidden/>
-              </w:rPr>
-              <w:fldChar w:fldCharType="separate"/>
-            </w:r>
-            <w:r>
-              <w:rPr>
-                <w:noProof/>
-                <w:webHidden/>
-              </w:rPr>
-              <w:t>17</w:t>
-            </w:r>
-            <w:r>
-              <w:rPr>
-                <w:noProof/>
-                <w:webHidden/>
-              </w:rPr>
-              <w:fldChar w:fldCharType="end"/>
-            </w:r>
-          </w:hyperlink>
-        </w:p>
-        <w:p>
-          <w:pPr>
-            <w:pStyle w:val="Verzeichnis1"/>
-            <w:tabs>
-              <w:tab w:val="right" w:leader="dot" w:pos="9062"/>
-            </w:tabs>
-            <w:rPr>
-              <w:rFonts w:eastAsiaTheme="minorEastAsia"/>
-              <w:noProof/>
-              <w:sz w:val="24"/>
-              <w:szCs w:val="24"/>
-              <w:lang w:eastAsia="de-DE"/>
-            </w:rPr>
-          </w:pPr>
-          <w:hyperlink w:anchor="_Toc498540006" w:history="1">
-            <w:r>
-              <w:rPr>
-                <w:rStyle w:val="Link"/>
-                <w:noProof/>
-              </w:rPr>
-              <w:t>Wähler</w:t>
-            </w:r>
-            <w:r>
-              <w:rPr>
-                <w:noProof/>
-                <w:webHidden/>
-              </w:rPr>
-              <w:tab/>
-            </w:r>
-            <w:r>
-              <w:rPr>
-                <w:noProof/>
-                <w:webHidden/>
-              </w:rPr>
-              <w:fldChar w:fldCharType="begin"/>
-            </w:r>
-            <w:r>
-              <w:rPr>
-                <w:noProof/>
-                <w:webHidden/>
-              </w:rPr>
-              <w:instrText xml:space="preserve"> PAGEREF _Toc498540006 \h </w:instrText>
-            </w:r>
-            <w:r>
-              <w:rPr>
-                <w:noProof/>
-                <w:webHidden/>
-              </w:rPr>
-            </w:r>
-            <w:r>
-              <w:rPr>
-                <w:noProof/>
-                <w:webHidden/>
-              </w:rPr>
-              <w:fldChar w:fldCharType="separate"/>
-            </w:r>
-            <w:r>
-              <w:rPr>
-                <w:noProof/>
-                <w:webHidden/>
-              </w:rPr>
-              <w:t>21</w:t>
-            </w:r>
-            <w:r>
-              <w:rPr>
-                <w:noProof/>
-                <w:webHidden/>
-              </w:rPr>
-              <w:fldChar w:fldCharType="end"/>
-            </w:r>
-          </w:hyperlink>
-        </w:p>
-        <w:p>
-          <w:pPr>
-            <w:pStyle w:val="Verzeichnis2"/>
-            <w:tabs>
-              <w:tab w:val="right" w:leader="dot" w:pos="9062"/>
-            </w:tabs>
-            <w:rPr>
-              <w:rFonts w:eastAsiaTheme="minorEastAsia"/>
-              <w:noProof/>
-              <w:sz w:val="24"/>
-              <w:szCs w:val="24"/>
-              <w:lang w:eastAsia="de-DE"/>
-            </w:rPr>
-          </w:pPr>
-          <w:hyperlink w:anchor="_Toc498540007" w:history="1">
-            <w:r>
-              <w:rPr>
-                <w:rStyle w:val="Link"/>
-                <w:noProof/>
-              </w:rPr>
-              <w:t>Bundestagswahl</w:t>
-            </w:r>
-            <w:r>
-              <w:rPr>
-                <w:noProof/>
-                <w:webHidden/>
-              </w:rPr>
-              <w:tab/>
-            </w:r>
-            <w:r>
-              <w:rPr>
-                <w:noProof/>
-                <w:webHidden/>
-              </w:rPr>
-              <w:fldChar w:fldCharType="begin"/>
-            </w:r>
-            <w:r>
-              <w:rPr>
-                <w:noProof/>
-                <w:webHidden/>
-              </w:rPr>
-              <w:instrText xml:space="preserve"> PAGEREF _Toc498540007 \h </w:instrText>
-            </w:r>
-            <w:r>
-              <w:rPr>
-                <w:noProof/>
-                <w:webHidden/>
-              </w:rPr>
-            </w:r>
-            <w:r>
-              <w:rPr>
-                <w:noProof/>
-                <w:webHidden/>
-              </w:rPr>
-              <w:fldChar w:fldCharType="separate"/>
-            </w:r>
-            <w:r>
-              <w:rPr>
-                <w:noProof/>
-                <w:webHidden/>
-              </w:rPr>
-              <w:t>21</w:t>
-            </w:r>
-            <w:r>
-              <w:rPr>
-                <w:noProof/>
-                <w:webHidden/>
-              </w:rPr>
-              <w:fldChar w:fldCharType="end"/>
-            </w:r>
-          </w:hyperlink>
-        </w:p>
-        <w:p>
-          <w:pPr>
-            <w:pStyle w:val="Verzeichnis2"/>
-            <w:tabs>
-              <w:tab w:val="right" w:leader="dot" w:pos="9062"/>
-            </w:tabs>
-            <w:rPr>
-              <w:rFonts w:eastAsiaTheme="minorEastAsia"/>
-              <w:noProof/>
-              <w:sz w:val="24"/>
-              <w:szCs w:val="24"/>
-              <w:lang w:eastAsia="de-DE"/>
-            </w:rPr>
-          </w:pPr>
-          <w:hyperlink w:anchor="_Toc498540008" w:history="1">
-            <w:r>
-              <w:rPr>
-                <w:rStyle w:val="Link"/>
-                <w:noProof/>
-              </w:rPr>
-              <w:t>Europawahl</w:t>
-            </w:r>
-            <w:r>
-              <w:rPr>
-                <w:noProof/>
-                <w:webHidden/>
-              </w:rPr>
-              <w:tab/>
-            </w:r>
-            <w:r>
-              <w:rPr>
-                <w:noProof/>
-                <w:webHidden/>
-              </w:rPr>
-              <w:fldChar w:fldCharType="begin"/>
-            </w:r>
-            <w:r>
-              <w:rPr>
-                <w:noProof/>
-                <w:webHidden/>
-              </w:rPr>
-              <w:instrText xml:space="preserve"> PAGEREF _Toc498540008 \h </w:instrText>
-            </w:r>
-            <w:r>
-              <w:rPr>
-                <w:noProof/>
-                <w:webHidden/>
-              </w:rPr>
-            </w:r>
-            <w:r>
-              <w:rPr>
-                <w:noProof/>
-                <w:webHidden/>
-              </w:rPr>
-              <w:fldChar w:fldCharType="separate"/>
-            </w:r>
-            <w:r>
-              <w:rPr>
-                <w:noProof/>
-                <w:webHidden/>
-              </w:rPr>
-              <w:t>22</w:t>
-            </w:r>
-            <w:r>
-              <w:rPr>
-                <w:noProof/>
-                <w:webHidden/>
-              </w:rPr>
-              <w:fldChar w:fldCharType="end"/>
-            </w:r>
-          </w:hyperlink>
-        </w:p>
-        <w:p>
-          <w:pPr>
-            <w:pStyle w:val="Verzeichnis2"/>
-            <w:tabs>
-              <w:tab w:val="right" w:leader="dot" w:pos="9062"/>
-            </w:tabs>
-            <w:rPr>
-              <w:rFonts w:eastAsiaTheme="minorEastAsia"/>
-              <w:noProof/>
-              <w:sz w:val="24"/>
-              <w:szCs w:val="24"/>
-              <w:lang w:eastAsia="de-DE"/>
-            </w:rPr>
-          </w:pPr>
-          <w:hyperlink w:anchor="_Toc498540009" w:history="1">
-            <w:r>
-              <w:rPr>
-                <w:rStyle w:val="Link"/>
-                <w:noProof/>
-              </w:rPr>
-              <w:t>Bürgerentscheid</w:t>
-            </w:r>
-            <w:r>
-              <w:rPr>
-                <w:noProof/>
-                <w:webHidden/>
-              </w:rPr>
-              <w:tab/>
-            </w:r>
-            <w:r>
-              <w:rPr>
-                <w:noProof/>
-                <w:webHidden/>
-              </w:rPr>
-              <w:fldChar w:fldCharType="begin"/>
-            </w:r>
-            <w:r>
-              <w:rPr>
-                <w:noProof/>
-                <w:webHidden/>
-              </w:rPr>
-              <w:instrText xml:space="preserve"> PAGEREF _Toc498540009 \h </w:instrText>
-            </w:r>
-            <w:r>
-              <w:rPr>
-                <w:noProof/>
-                <w:webHidden/>
-              </w:rPr>
-            </w:r>
-            <w:r>
-              <w:rPr>
-                <w:noProof/>
-                <w:webHidden/>
-              </w:rPr>
-              <w:fldChar w:fldCharType="separate"/>
-            </w:r>
-            <w:r>
-              <w:rPr>
-                <w:noProof/>
-                <w:webHidden/>
-              </w:rPr>
-              <w:t>23</w:t>
-            </w:r>
-            <w:r>
-              <w:rPr>
-                <w:noProof/>
-                <w:webHidden/>
-              </w:rPr>
-              <w:fldChar w:fldCharType="end"/>
-            </w:r>
-          </w:hyperlink>
-        </w:p>
-        <w:p>
-          <w:pPr>
-            <w:pStyle w:val="Verzeichnis1"/>
-            <w:tabs>
-              <w:tab w:val="right" w:leader="dot" w:pos="9062"/>
-            </w:tabs>
-            <w:rPr>
-              <w:rFonts w:eastAsiaTheme="minorEastAsia"/>
-              <w:noProof/>
-              <w:sz w:val="24"/>
-              <w:szCs w:val="24"/>
-              <w:lang w:eastAsia="de-DE"/>
-            </w:rPr>
-          </w:pPr>
-          <w:hyperlink w:anchor="_Toc498540010" w:history="1">
-            <w:r>
-              <w:rPr>
-                <w:rStyle w:val="Link"/>
-                <w:noProof/>
-              </w:rPr>
-              <w:t>Gemeinde</w:t>
-            </w:r>
-            <w:r>
-              <w:rPr>
-                <w:noProof/>
-                <w:webHidden/>
-              </w:rPr>
-              <w:tab/>
-            </w:r>
-            <w:r>
-              <w:rPr>
-                <w:noProof/>
-                <w:webHidden/>
-              </w:rPr>
-              <w:fldChar w:fldCharType="begin"/>
-            </w:r>
-            <w:r>
-              <w:rPr>
-                <w:noProof/>
-                <w:webHidden/>
-              </w:rPr>
-              <w:instrText xml:space="preserve"> PAGEREF _Toc498540010 \h </w:instrText>
-            </w:r>
-            <w:r>
-              <w:rPr>
-                <w:noProof/>
-                <w:webHidden/>
-              </w:rPr>
-            </w:r>
-            <w:r>
-              <w:rPr>
-                <w:noProof/>
-                <w:webHidden/>
-              </w:rPr>
-              <w:fldChar w:fldCharType="separate"/>
-            </w:r>
-            <w:r>
-              <w:rPr>
-                <w:noProof/>
-                <w:webHidden/>
-              </w:rPr>
-              <w:t>25</w:t>
-            </w:r>
-            <w:r>
-              <w:rPr>
-                <w:noProof/>
-                <w:webHidden/>
-              </w:rPr>
-              <w:fldChar w:fldCharType="end"/>
-            </w:r>
-          </w:hyperlink>
-        </w:p>
-        <w:p>
-          <w:pPr>
-            <w:pStyle w:val="Verzeichnis2"/>
-            <w:tabs>
-              <w:tab w:val="right" w:leader="dot" w:pos="9062"/>
-            </w:tabs>
-            <w:rPr>
-              <w:rFonts w:eastAsiaTheme="minorEastAsia"/>
-              <w:noProof/>
-              <w:sz w:val="24"/>
-              <w:szCs w:val="24"/>
-              <w:lang w:eastAsia="de-DE"/>
-            </w:rPr>
-          </w:pPr>
-          <w:hyperlink w:anchor="_Toc498540011" w:history="1">
-            <w:r>
-              <w:rPr>
-                <w:rStyle w:val="Link"/>
-                <w:noProof/>
-              </w:rPr>
-              <w:t>Bürgermeisterwahl</w:t>
-            </w:r>
-            <w:r>
-              <w:rPr>
-                <w:noProof/>
-                <w:webHidden/>
-              </w:rPr>
-              <w:tab/>
-            </w:r>
-            <w:r>
-              <w:rPr>
-                <w:noProof/>
-                <w:webHidden/>
-              </w:rPr>
-              <w:fldChar w:fldCharType="begin"/>
-            </w:r>
-            <w:r>
-              <w:rPr>
-                <w:noProof/>
-                <w:webHidden/>
-              </w:rPr>
-              <w:instrText xml:space="preserve"> PAGEREF _Toc498540011 \h </w:instrText>
-            </w:r>
-            <w:r>
-              <w:rPr>
-                <w:noProof/>
-                <w:webHidden/>
-              </w:rPr>
-            </w:r>
-            <w:r>
-              <w:rPr>
-                <w:noProof/>
-                <w:webHidden/>
-              </w:rPr>
-              <w:fldChar w:fldCharType="separate"/>
-            </w:r>
-            <w:r>
-              <w:rPr>
-                <w:noProof/>
-                <w:webHidden/>
-              </w:rPr>
-              <w:t>25</w:t>
-            </w:r>
-            <w:r>
-              <w:rPr>
-                <w:noProof/>
-                <w:webHidden/>
-              </w:rPr>
-              <w:fldChar w:fldCharType="end"/>
-            </w:r>
-          </w:hyperlink>
-        </w:p>
-        <w:p>
-          <w:pPr>
-            <w:pStyle w:val="Verzeichnis2"/>
-            <w:tabs>
-              <w:tab w:val="right" w:leader="dot" w:pos="9062"/>
-            </w:tabs>
-            <w:rPr>
-              <w:rFonts w:eastAsiaTheme="minorEastAsia"/>
-              <w:noProof/>
-              <w:sz w:val="24"/>
-              <w:szCs w:val="24"/>
-              <w:lang w:eastAsia="de-DE"/>
-            </w:rPr>
-          </w:pPr>
-          <w:hyperlink w:anchor="_Toc498540012" w:history="1">
-            <w:r>
-              <w:rPr>
-                <w:rStyle w:val="Link"/>
-                <w:noProof/>
-              </w:rPr>
-              <w:t>Landratswahl</w:t>
-            </w:r>
-            <w:r>
-              <w:rPr>
-                <w:noProof/>
-                <w:webHidden/>
-              </w:rPr>
-              <w:tab/>
-            </w:r>
-            <w:r>
-              <w:rPr>
-                <w:noProof/>
-                <w:webHidden/>
-              </w:rPr>
-              <w:fldChar w:fldCharType="begin"/>
-            </w:r>
-            <w:r>
-              <w:rPr>
-                <w:noProof/>
-                <w:webHidden/>
-              </w:rPr>
-              <w:instrText xml:space="preserve"> PAGEREF _Toc498540012 \h </w:instrText>
-            </w:r>
-            <w:r>
-              <w:rPr>
-                <w:noProof/>
-                <w:webHidden/>
-              </w:rPr>
-            </w:r>
-            <w:r>
-              <w:rPr>
-                <w:noProof/>
-                <w:webHidden/>
-              </w:rPr>
-              <w:fldChar w:fldCharType="separate"/>
-            </w:r>
-            <w:r>
-              <w:rPr>
-                <w:noProof/>
-                <w:webHidden/>
-              </w:rPr>
-              <w:t>27</w:t>
-            </w:r>
-            <w:r>
-              <w:rPr>
-                <w:noProof/>
-                <w:webHidden/>
-              </w:rPr>
-              <w:fldChar w:fldCharType="end"/>
-            </w:r>
-          </w:hyperlink>
-        </w:p>
-        <w:p>
-          <w:pPr>
-            <w:pStyle w:val="Verzeichnis2"/>
-            <w:tabs>
-              <w:tab w:val="right" w:leader="dot" w:pos="9062"/>
-            </w:tabs>
-            <w:rPr>
-              <w:rFonts w:eastAsiaTheme="minorEastAsia"/>
-              <w:noProof/>
-              <w:sz w:val="24"/>
-              <w:szCs w:val="24"/>
-              <w:lang w:eastAsia="de-DE"/>
-            </w:rPr>
-          </w:pPr>
-          <w:hyperlink w:anchor="_Toc498540013" w:history="1">
-            <w:r>
-              <w:rPr>
-                <w:rStyle w:val="Link"/>
-                <w:noProof/>
-              </w:rPr>
-              <w:t>Bürgerentscheid</w:t>
-            </w:r>
-            <w:r>
-              <w:rPr>
-                <w:noProof/>
-                <w:webHidden/>
-              </w:rPr>
-              <w:tab/>
-            </w:r>
-            <w:r>
-              <w:rPr>
-                <w:noProof/>
-                <w:webHidden/>
-              </w:rPr>
-              <w:fldChar w:fldCharType="begin"/>
-            </w:r>
-            <w:r>
-              <w:rPr>
-                <w:noProof/>
-                <w:webHidden/>
-              </w:rPr>
-              <w:instrText xml:space="preserve"> PAGEREF _Toc498540013 \h </w:instrText>
-            </w:r>
-            <w:r>
-              <w:rPr>
-                <w:noProof/>
-                <w:webHidden/>
-              </w:rPr>
-            </w:r>
-            <w:r>
-              <w:rPr>
-                <w:noProof/>
-                <w:webHidden/>
-              </w:rPr>
-              <w:fldChar w:fldCharType="separate"/>
-            </w:r>
-            <w:r>
-              <w:rPr>
-                <w:noProof/>
-                <w:webHidden/>
-              </w:rPr>
-              <w:t>29</w:t>
-            </w:r>
-            <w:r>
-              <w:rPr>
-                <w:noProof/>
-                <w:webHidden/>
-              </w:rPr>
-              <w:fldChar w:fldCharType="end"/>
-            </w:r>
-          </w:hyperlink>
-        </w:p>
-        <w:p>
-          <w:pPr>
-            <w:pStyle w:val="Verzeichnis2"/>
-            <w:tabs>
-              <w:tab w:val="right" w:leader="dot" w:pos="9062"/>
-            </w:tabs>
-            <w:rPr>
-              <w:rFonts w:eastAsiaTheme="minorEastAsia"/>
-              <w:noProof/>
-              <w:sz w:val="24"/>
-              <w:szCs w:val="24"/>
-              <w:lang w:eastAsia="de-DE"/>
-            </w:rPr>
-          </w:pPr>
-          <w:hyperlink w:anchor="_Toc498540014" w:history="1">
-            <w:r>
-              <w:rPr>
-                <w:rStyle w:val="Link"/>
-                <w:noProof/>
-              </w:rPr>
-              <w:t>Wahlen bearbeiten</w:t>
-            </w:r>
-            <w:r>
-              <w:rPr>
-                <w:noProof/>
-                <w:webHidden/>
-              </w:rPr>
-              <w:tab/>
-            </w:r>
-            <w:r>
-              <w:rPr>
-                <w:noProof/>
-                <w:webHidden/>
-              </w:rPr>
-              <w:fldChar w:fldCharType="begin"/>
-            </w:r>
-            <w:r>
-              <w:rPr>
-                <w:noProof/>
-                <w:webHidden/>
-              </w:rPr>
-              <w:instrText xml:space="preserve"> PAGEREF _Toc498540014 \h </w:instrText>
-            </w:r>
-            <w:r>
-              <w:rPr>
-                <w:noProof/>
-                <w:webHidden/>
-              </w:rPr>
-            </w:r>
-            <w:r>
-              <w:rPr>
-                <w:noProof/>
-                <w:webHidden/>
-              </w:rPr>
-              <w:fldChar w:fldCharType="separate"/>
-            </w:r>
-            <w:r>
-              <w:rPr>
-                <w:noProof/>
-                <w:webHidden/>
-              </w:rPr>
-              <w:t>31</w:t>
+              <w:t>33</w:t>
             </w:r>
             <w:r>
               <w:rPr>
@@ -2413,7 +2901,7 @@
       <w:pPr>
         <w:pStyle w:val="berschrift1"/>
       </w:pPr>
-      <w:bookmarkStart w:id="0" w:name="_Toc498539994"/>
+      <w:bookmarkStart w:id="0" w:name="_Toc498541317"/>
       <w:r>
         <w:lastRenderedPageBreak/>
         <w:t xml:space="preserve">1.0 </w:t>
@@ -2961,6 +3449,14 @@
               </w:rPr>
               <w:t xml:space="preserve"> Schmider</w:t>
             </w:r>
+            <w:r>
+              <w:rPr>
+                <w:rFonts w:ascii="Arial" w:hAnsi="Arial" w:cs="Arial"/>
+                <w:sz w:val="24"/>
+                <w:szCs w:val="24"/>
+              </w:rPr>
+              <w:t xml:space="preserve"> &amp; Lukas God</w:t>
+            </w:r>
           </w:p>
         </w:tc>
         <w:tc>
@@ -3003,7 +3499,7 @@
           <w:rFonts w:eastAsia="Arial" w:cs="Arial"/>
         </w:rPr>
       </w:pPr>
-      <w:bookmarkStart w:id="1" w:name="_Toc498539995"/>
+      <w:bookmarkStart w:id="1" w:name="_Toc498541318"/>
       <w:r>
         <w:t xml:space="preserve">1.1 </w:t>
       </w:r>
@@ -3102,6 +3598,14 @@
               </w:rPr>
               <w:t>Name des Unternehmens</w:t>
             </w:r>
+            <w:r>
+              <w:rPr>
+                <w:rFonts w:ascii="Arial" w:hAnsi="Arial"/>
+                <w:sz w:val="24"/>
+                <w:szCs w:val="24"/>
+              </w:rPr>
+              <w:t>/ Kunden</w:t>
+            </w:r>
           </w:p>
         </w:tc>
         <w:tc>
@@ -3694,7 +4198,7 @@
           <w:rFonts w:eastAsia="Arial" w:cs="Arial"/>
         </w:rPr>
       </w:pPr>
-      <w:bookmarkStart w:id="2" w:name="_Toc498539996"/>
+      <w:bookmarkStart w:id="2" w:name="_Toc498541319"/>
       <w:r>
         <w:t>1.2</w:t>
       </w:r>
@@ -3726,12 +4230,14 @@
           <w:rFonts w:eastAsia="Arial" w:cs="Arial"/>
         </w:rPr>
       </w:pPr>
+      <w:bookmarkStart w:id="3" w:name="_Toc498541320"/>
       <w:r>
         <w:t>1.2</w:t>
       </w:r>
       <w:r>
         <w:t>.1. Gründe für die Einführung neuer Software</w:t>
       </w:r>
+      <w:bookmarkEnd w:id="3"/>
     </w:p>
     <w:p>
       <w:pPr>
@@ -3766,7 +4272,7 @@
           <w:sz w:val="24"/>
           <w:szCs w:val="24"/>
         </w:rPr>
-        <w:t xml:space="preserve">Das Unternehmen kann einen Vorteil von hohen Kostenersparnissen haben. Diese entstehen durch einen erhofften Umstieg vieler Wähler, die bisher per Briefwahl abgestimmt haben, zur elektronischen Wahl per Fingerabdrucksensor, wodurch die sehr hohen Kosten, welcher der Kunde für Papier und Versand der Wahlzettel einspart. Außerdem kann man auf viele Mitarbeiter bei der Stimmenzählung verzichten, da die Software diese automatisch berechnet wird und nur noch abgelesen werden muss. Zum anderen wird möglicherweise durch die Einfachheit </w:t>
+        <w:t xml:space="preserve">Das Unternehmen kann einen Vorteil von hohen Kostenersparnissen haben. Diese entstehen durch einen erhofften Umstieg vieler Wähler, die bisher per Briefwahl abgestimmt haben, zur elektronischen Wahl per Fingerabdrucksensor, wodurch die sehr hohen Kosten, welcher der Kunde für Papier und Versand der Wahlzettel einspart. Außerdem kann man auf viele Mitarbeiter bei der Stimmenzählung </w:t>
       </w:r>
       <w:r>
         <w:rPr>
@@ -3775,7 +4281,7 @@
           <w:szCs w:val="24"/>
         </w:rPr>
         <w:lastRenderedPageBreak/>
-        <w:t>und Bequemlichkeit eine höhere Wahlbeteiligung erzielt, wobei gerade Erstwähler oder bisherige Nichtwähler angesprochen werden. Darüber hinaus erlangt das Unternehmen ein besseres Image im Sinne der Umweltfreundlichkeit, da der Papierverbrauch und der Versand bei vielen Zuhausewähler wegfällt.</w:t>
+        <w:t>verzichten, da die Software diese automatisch berechnet wird und nur noch abgelesen werden muss. Zum anderen wird möglicherweise durch die Einfachheit und Bequemlichkeit eine höhere Wahlbeteiligung erzielt, wobei gerade Erstwähler oder bisherige Nichtwähler angesprochen werden. Darüber hinaus erlangt das Unternehmen ein besseres Image im Sinne der Umweltfreundlichkeit, da der Papierverbrauch und der Versand bei vielen Zuhausewähler wegfällt.</w:t>
       </w:r>
     </w:p>
     <w:p>
@@ -3823,12 +4329,14 @@
           <w:rFonts w:eastAsia="Arial" w:cs="Arial"/>
         </w:rPr>
       </w:pPr>
+      <w:bookmarkStart w:id="4" w:name="_Toc498541321"/>
       <w:r>
         <w:t>1.</w:t>
       </w:r>
       <w:r>
         <w:t>2.2. Kurzbeschreibung des Vorhabens</w:t>
       </w:r>
+      <w:bookmarkEnd w:id="4"/>
     </w:p>
     <w:p>
       <w:pPr>
@@ -3877,12 +4385,14 @@
           <w:rFonts w:eastAsia="Arial" w:cs="Arial"/>
         </w:rPr>
       </w:pPr>
+      <w:bookmarkStart w:id="5" w:name="_Toc498541322"/>
       <w:r>
         <w:t>1.</w:t>
       </w:r>
       <w:r>
         <w:t>2.3. Zeitliche Grobplanung</w:t>
       </w:r>
+      <w:bookmarkEnd w:id="5"/>
     </w:p>
     <w:p>
       <w:pPr>
@@ -4089,7 +4599,6 @@
       <w:pPr>
         <w:pStyle w:val="TextA"/>
         <w:widowControl w:val="0"/>
-        <w:ind w:left="324" w:hanging="324"/>
         <w:rPr>
           <w:rFonts w:ascii="Arial" w:eastAsia="Arial" w:hAnsi="Arial" w:cs="Arial"/>
           <w:b/>
@@ -4100,8 +4609,6 @@
     <w:p>
       <w:pPr>
         <w:pStyle w:val="TextA"/>
-        <w:widowControl w:val="0"/>
-        <w:ind w:left="216" w:hanging="216"/>
         <w:rPr>
           <w:rFonts w:ascii="Arial" w:eastAsia="Arial" w:hAnsi="Arial" w:cs="Arial"/>
           <w:b/>
@@ -4112,8 +4619,6 @@
     <w:p>
       <w:pPr>
         <w:pStyle w:val="TextA"/>
-        <w:widowControl w:val="0"/>
-        <w:ind w:left="108" w:hanging="108"/>
         <w:rPr>
           <w:rFonts w:ascii="Arial" w:eastAsia="Arial" w:hAnsi="Arial" w:cs="Arial"/>
           <w:b/>
@@ -4123,63 +4628,19 @@
     </w:p>
     <w:p>
       <w:pPr>
-        <w:pStyle w:val="TextA"/>
-        <w:widowControl w:val="0"/>
-        <w:ind w:left="108" w:hanging="108"/>
-        <w:rPr>
-          <w:rFonts w:ascii="Arial" w:eastAsia="Arial" w:hAnsi="Arial" w:cs="Arial"/>
-          <w:b/>
-          <w:bCs/>
-        </w:rPr>
-      </w:pPr>
-    </w:p>
-    <w:p>
-      <w:pPr>
-        <w:pStyle w:val="TextA"/>
-        <w:widowControl w:val="0"/>
-        <w:ind w:left="108" w:hanging="108"/>
-        <w:rPr>
-          <w:rFonts w:ascii="Arial" w:eastAsia="Arial" w:hAnsi="Arial" w:cs="Arial"/>
-          <w:b/>
-          <w:bCs/>
-        </w:rPr>
-      </w:pPr>
-    </w:p>
-    <w:p>
-      <w:pPr>
-        <w:pStyle w:val="TextA"/>
-        <w:rPr>
-          <w:rFonts w:ascii="Arial" w:eastAsia="Arial" w:hAnsi="Arial" w:cs="Arial"/>
-          <w:b/>
-          <w:bCs/>
-        </w:rPr>
-      </w:pPr>
-    </w:p>
-    <w:p>
-      <w:pPr>
-        <w:pStyle w:val="TextA"/>
-        <w:rPr>
-          <w:rFonts w:ascii="Arial" w:eastAsia="Arial" w:hAnsi="Arial" w:cs="Arial"/>
-          <w:b/>
-          <w:bCs/>
-        </w:rPr>
-      </w:pPr>
-    </w:p>
-    <w:p>
-      <w:pPr>
         <w:pStyle w:val="berschrift2"/>
         <w:rPr>
           <w:rFonts w:eastAsia="Arial" w:cs="Arial"/>
         </w:rPr>
       </w:pPr>
-      <w:bookmarkStart w:id="3" w:name="_Toc498539997"/>
+      <w:bookmarkStart w:id="6" w:name="_Toc498541323"/>
       <w:r>
         <w:t>1.3</w:t>
       </w:r>
       <w:r>
         <w:t xml:space="preserve"> Beschreibung des Ist-Zustandes</w:t>
       </w:r>
-      <w:bookmarkEnd w:id="3"/>
+      <w:bookmarkEnd w:id="6"/>
     </w:p>
     <w:p>
       <w:pPr>
@@ -4385,7 +4846,56 @@
                 <w:szCs w:val="24"/>
                 <w:u w:color="000000"/>
               </w:rPr>
-              <w:t>Microsoft Windows 7, in ferner Zukunft soll auf Microsoft Windows 10 umgestellt werden</w:t>
+              <w:t>Microsoft Windows 7</w:t>
+            </w:r>
+            <w:r>
+              <w:rPr>
+                <w:rFonts w:ascii="Arial" w:hAnsi="Arial"/>
+                <w:sz w:val="24"/>
+                <w:szCs w:val="24"/>
+              </w:rPr>
+              <w:t xml:space="preserve"> </w:t>
+            </w:r>
+          </w:p>
+          <w:p>
+            <w:pPr>
+              <w:numPr>
+                <w:ilvl w:val="0"/>
+                <w:numId w:val="3"/>
+              </w:numPr>
+              <w:rPr>
+                <w:rFonts w:ascii="Arial" w:hAnsi="Arial"/>
+                <w:sz w:val="24"/>
+                <w:szCs w:val="24"/>
+              </w:rPr>
+            </w:pPr>
+            <w:r>
+              <w:rPr>
+                <w:rFonts w:ascii="Arial" w:hAnsi="Arial" w:cs="Arial Unicode MS"/>
+                <w:color w:val="000000"/>
+                <w:sz w:val="24"/>
+                <w:szCs w:val="24"/>
+                <w:u w:color="000000"/>
+              </w:rPr>
+              <w:t>in ferner Zukunft soll auf</w:t>
+            </w:r>
+            <w:r>
+              <w:rPr>
+                <w:rFonts w:ascii="Arial" w:hAnsi="Arial"/>
+                <w:sz w:val="24"/>
+                <w:szCs w:val="24"/>
+              </w:rPr>
+              <w:t xml:space="preserve"> </w:t>
+            </w:r>
+            <w:r>
+              <w:rPr>
+                <w:rFonts w:ascii="Arial" w:hAnsi="Arial" w:cs="Arial Unicode MS"/>
+                <w:color w:val="000000"/>
+                <w:sz w:val="24"/>
+                <w:szCs w:val="24"/>
+                <w:u w:color="000000"/>
+              </w:rPr>
+              <w:t>Microsoft Windows 10 umgestellt werden</w:t>
             </w:r>
           </w:p>
         </w:tc>
@@ -4858,14 +5368,14 @@
           <w:rFonts w:eastAsia="Arial" w:cs="Arial"/>
         </w:rPr>
       </w:pPr>
-      <w:bookmarkStart w:id="4" w:name="_Toc498539998"/>
+      <w:bookmarkStart w:id="7" w:name="_Toc498541324"/>
       <w:r>
         <w:t>1.4</w:t>
       </w:r>
       <w:r>
         <w:t xml:space="preserve"> Zielgruppe / Nutzer</w:t>
       </w:r>
-      <w:bookmarkEnd w:id="4"/>
+      <w:bookmarkEnd w:id="7"/>
     </w:p>
     <w:p>
       <w:pPr>
@@ -5641,12 +6151,12 @@
       <w:pPr>
         <w:pStyle w:val="berschrift1"/>
       </w:pPr>
-      <w:bookmarkStart w:id="5" w:name="_Toc498539999"/>
+      <w:bookmarkStart w:id="8" w:name="_Toc498541325"/>
       <w:r>
         <w:lastRenderedPageBreak/>
         <w:t>2.0 Umfeld der Applikation</w:t>
       </w:r>
-      <w:bookmarkEnd w:id="5"/>
+      <w:bookmarkEnd w:id="8"/>
     </w:p>
     <w:p>
       <w:pPr>
@@ -6491,6 +7001,7 @@
       <w:pPr>
         <w:pStyle w:val="berschrift1"/>
       </w:pPr>
+      <w:bookmarkStart w:id="9" w:name="_Toc498541326"/>
       <w:r>
         <w:lastRenderedPageBreak/>
         <w:t xml:space="preserve">3.0 </w:t>
@@ -6501,6 +7012,7 @@
       <w:r>
         <w:t xml:space="preserve"> ( + Akzeptanzkriterien)</w:t>
       </w:r>
+      <w:bookmarkEnd w:id="9"/>
     </w:p>
     <w:p/>
     <w:tbl>
@@ -7171,6 +7683,14 @@
               </w:rPr>
               <w:t>Tarik Bozdemir</w:t>
             </w:r>
+            <w:r>
+              <w:rPr>
+                <w:rFonts w:ascii="Arial" w:hAnsi="Arial" w:cs="Arial"/>
+                <w:sz w:val="24"/>
+                <w:szCs w:val="24"/>
+              </w:rPr>
+              <w:t xml:space="preserve"> &amp; Anastasia Galperin</w:t>
+            </w:r>
           </w:p>
         </w:tc>
         <w:tc>
@@ -7390,9 +7910,11 @@
       <w:pPr>
         <w:pStyle w:val="berschrift2"/>
       </w:pPr>
+      <w:bookmarkStart w:id="10" w:name="_Toc498541327"/>
       <w:r>
         <w:t>3.1 Anforderungen</w:t>
       </w:r>
+      <w:bookmarkEnd w:id="10"/>
     </w:p>
     <w:p>
       <w:pPr>
@@ -7620,6 +8142,14 @@
           <w:sz w:val="24"/>
           <w:szCs w:val="24"/>
         </w:rPr>
+        <w:t xml:space="preserve"> </w:t>
+      </w:r>
+      <w:r>
+        <w:rPr>
+          <w:rFonts w:ascii="Arial" w:hAnsi="Arial" w:cs="Arial"/>
+          <w:sz w:val="24"/>
+          <w:szCs w:val="24"/>
+        </w:rPr>
         <w:t>Absicherung gegen Missbrauch: doppelte Stimmabgabe, Abgeben für andere Personen, Bearbeiten von Stimmen und Zuordnen von Stimmen zu Wahlberechtigten</w:t>
       </w:r>
     </w:p>
@@ -7642,6 +8172,14 @@
           <w:sz w:val="24"/>
           <w:szCs w:val="24"/>
         </w:rPr>
+        <w:t xml:space="preserve"> </w:t>
+      </w:r>
+      <w:r>
+        <w:rPr>
+          <w:rFonts w:ascii="Arial" w:hAnsi="Arial" w:cs="Arial"/>
+          <w:sz w:val="24"/>
+          <w:szCs w:val="24"/>
+        </w:rPr>
         <w:t>Ein Backupsystem soll zur Verfügung stehen.</w:t>
       </w:r>
     </w:p>
@@ -7664,27 +8202,37 @@
           <w:sz w:val="24"/>
           <w:szCs w:val="24"/>
         </w:rPr>
-        <w:t>Übertragung jeglicher Arten muss zu einhundert Prozent sicher sein</w:t>
-      </w:r>
-    </w:p>
-    <w:p>
-      <w:pPr>
-        <w:pStyle w:val="Listenabsatz"/>
+        <w:t xml:space="preserve"> </w:t>
+      </w:r>
+      <w:r>
         <w:rPr>
           <w:rFonts w:ascii="Arial" w:hAnsi="Arial" w:cs="Arial"/>
           <w:sz w:val="24"/>
           <w:szCs w:val="24"/>
         </w:rPr>
+        <w:t>Übertragung jeglicher Arten muss zu einhundert Prozent sicher sein</w:t>
+      </w:r>
+    </w:p>
+    <w:p>
+      <w:pPr>
+        <w:pStyle w:val="Listenabsatz"/>
+        <w:rPr>
+          <w:rFonts w:ascii="Arial" w:hAnsi="Arial" w:cs="Arial"/>
+          <w:sz w:val="24"/>
+          <w:szCs w:val="24"/>
+        </w:rPr>
       </w:pPr>
     </w:p>
     <w:p>
       <w:pPr>
         <w:pStyle w:val="berschrift2"/>
       </w:pPr>
+      <w:bookmarkStart w:id="11" w:name="_Toc498541328"/>
       <w:r>
         <w:lastRenderedPageBreak/>
         <w:t>3.2 Akzeptanzkriterien</w:t>
       </w:r>
+      <w:bookmarkEnd w:id="11"/>
     </w:p>
     <w:p>
       <w:pPr>
@@ -8939,746 +9487,26 @@
         </w:rPr>
       </w:pPr>
     </w:p>
-    <w:p>
-      <w:pPr>
-        <w:rPr>
-          <w:rFonts w:asciiTheme="majorHAnsi" w:eastAsiaTheme="majorEastAsia" w:hAnsiTheme="majorHAnsi" w:cstheme="majorBidi"/>
-          <w:color w:val="2F5496" w:themeColor="accent1" w:themeShade="BF"/>
-          <w:sz w:val="32"/>
-          <w:szCs w:val="32"/>
-        </w:rPr>
-      </w:pPr>
-    </w:p>
+    <w:p/>
     <w:p>
       <w:pPr>
         <w:pStyle w:val="berschrift1"/>
       </w:pPr>
-      <w:bookmarkStart w:id="6" w:name="_Toc498540000"/>
-      <w:r>
-        <w:t>Mögliche Use-</w:t>
-      </w:r>
-      <w:commentRangeStart w:id="7"/>
-      <w:r>
-        <w:t>Cases</w:t>
-      </w:r>
-      <w:commentRangeEnd w:id="7"/>
-      <w:r>
-        <w:rPr>
-          <w:rStyle w:val="Kommentarzeichen"/>
-        </w:rPr>
-        <w:commentReference w:id="7"/>
-      </w:r>
-      <w:bookmarkEnd w:id="6"/>
-    </w:p>
-    <w:p>
-      <w:pPr>
-        <w:rPr>
-          <w:b/>
-        </w:rPr>
-      </w:pPr>
-      <w:r>
-        <w:rPr>
-          <w:b/>
-        </w:rPr>
-        <w:t>Rolle Wahlberechtigter</w:t>
-      </w:r>
-      <w:r>
-        <w:rPr>
-          <w:b/>
-        </w:rPr>
-        <w:t>:</w:t>
-      </w:r>
-    </w:p>
-    <w:p>
-      <w:pPr>
-        <w:pStyle w:val="Listenabsatz"/>
-        <w:numPr>
-          <w:ilvl w:val="0"/>
-          <w:numId w:val="9"/>
-        </w:numPr>
-      </w:pPr>
-      <w:r>
-        <w:t>Wählen</w:t>
-      </w:r>
-      <w:r>
-        <w:br/>
-        <w:t>V1: Wahl bereits aktiv</w:t>
-      </w:r>
-      <w:r>
-        <w:br/>
-        <w:t>V2: Wahl noch nicht aktiv</w:t>
-      </w:r>
-      <w:r>
-        <w:br/>
-        <w:t>V3: Wahl bereits beendet</w:t>
-      </w:r>
-    </w:p>
-    <w:p>
-      <w:pPr>
-        <w:pStyle w:val="Listenabsatz"/>
-        <w:numPr>
-          <w:ilvl w:val="0"/>
-          <w:numId w:val="9"/>
-        </w:numPr>
-      </w:pPr>
-      <w:r>
-        <w:t xml:space="preserve">Überprüfen, ob man an einer bestimmten Wahl bereits teilgenommen </w:t>
-      </w:r>
-      <w:r>
-        <w:br/>
-        <w:t>V1: teilgenommen und beendet</w:t>
-      </w:r>
-      <w:r>
-        <w:br/>
-        <w:t>V2: teilgenommen und noch nicht beendet</w:t>
-      </w:r>
-      <w:r>
-        <w:br/>
-        <w:t>V3: nicht teilgenommen, aber bereits beendet</w:t>
-      </w:r>
-      <w:r>
-        <w:br/>
-        <w:t>V4: nicht teilgenommen, Wahl noch aktiv</w:t>
-      </w:r>
-      <w:r>
-        <w:br/>
-        <w:t>V5: nicht teilgenommen, da Wahl noch nicht aktiv</w:t>
-      </w:r>
-    </w:p>
-    <w:p>
-      <w:pPr>
-        <w:rPr>
-          <w:b/>
-        </w:rPr>
-      </w:pPr>
-      <w:r>
-        <w:rPr>
-          <w:b/>
-        </w:rPr>
-        <w:t>Rolle Gemeinde:</w:t>
-      </w:r>
-    </w:p>
-    <w:p>
-      <w:pPr>
-        <w:pStyle w:val="Listenabsatz"/>
-        <w:numPr>
-          <w:ilvl w:val="0"/>
-          <w:numId w:val="16"/>
-        </w:numPr>
-      </w:pPr>
-      <w:r>
-        <w:t>Bürgermeisterwahl</w:t>
-      </w:r>
-      <w:r>
-        <w:br/>
-        <w:t>V1: alle Kandidaten bereits im System vorhanden</w:t>
-      </w:r>
-      <w:r>
-        <w:br/>
-        <w:t>V2: kein Kandidat im System vorhanden</w:t>
-      </w:r>
-      <w:r>
-        <w:br/>
-        <w:t>V3: vorhandene Kandidaten ergänzen</w:t>
-      </w:r>
-      <w:r>
-        <w:br/>
-        <w:t>V4: 1. Wahlgang</w:t>
-      </w:r>
-      <w:r>
-        <w:br/>
-        <w:t>V5: 2. Wahlgang</w:t>
-      </w:r>
-    </w:p>
-    <w:p>
-      <w:pPr>
-        <w:pStyle w:val="Listenabsatz"/>
-        <w:numPr>
-          <w:ilvl w:val="0"/>
-          <w:numId w:val="16"/>
-        </w:numPr>
-      </w:pPr>
-      <w:r>
-        <w:t>Kommunalwahl/Gemeinderatswahl (Nur Kandidaten, aber so viele Stimmen je Wähler wie Gemeinderatsplätze zu vergeben sind)</w:t>
-      </w:r>
-      <w:r>
-        <w:br/>
-      </w:r>
-      <w:r>
-        <w:lastRenderedPageBreak/>
-        <w:t>V1: alle Kandidaten bereits im System vorhanden</w:t>
-      </w:r>
-      <w:r>
-        <w:br/>
-        <w:t>V2: keine Kandidaten im System vorhanden</w:t>
-      </w:r>
-      <w:r>
-        <w:br/>
-        <w:t>V3: vorhandene Kandidaten ergänzen</w:t>
-      </w:r>
-    </w:p>
-    <w:p>
-      <w:pPr>
-        <w:pStyle w:val="Listenabsatz"/>
-        <w:numPr>
-          <w:ilvl w:val="0"/>
-          <w:numId w:val="16"/>
-        </w:numPr>
-      </w:pPr>
-      <w:r>
-        <w:t>Bürgerentscheid</w:t>
-      </w:r>
-    </w:p>
-    <w:p>
-      <w:pPr>
-        <w:pStyle w:val="Listenabsatz"/>
-        <w:numPr>
-          <w:ilvl w:val="0"/>
-          <w:numId w:val="16"/>
-        </w:numPr>
-      </w:pPr>
-      <w:r>
-        <w:t>Sonstiges:</w:t>
-      </w:r>
-      <w:r>
-        <w:tab/>
-      </w:r>
-      <w:r>
-        <w:tab/>
-        <w:t xml:space="preserve">Wahl auswerten (meint die Wahlergebnisse anzuzeigen oder   </w:t>
-      </w:r>
-      <w:r>
-        <w:tab/>
-      </w:r>
-      <w:r>
-        <w:tab/>
-      </w:r>
-      <w:r>
-        <w:tab/>
-      </w:r>
-      <w:r>
-        <w:tab/>
-        <w:t>senden an Wahlersteller?)</w:t>
-      </w:r>
-      <w:r>
-        <w:br/>
-        <w:t xml:space="preserve"> </w:t>
-      </w:r>
-      <w:r>
-        <w:tab/>
-      </w:r>
-      <w:r>
-        <w:tab/>
-      </w:r>
-      <w:r>
-        <w:tab/>
-        <w:t>selbsterstellte Wahl bearbeiten oder löschen</w:t>
-      </w:r>
-      <w:r>
-        <w:br/>
-        <w:t xml:space="preserve"> </w:t>
-      </w:r>
-      <w:r>
-        <w:tab/>
-      </w:r>
-      <w:r>
-        <w:tab/>
-      </w:r>
-      <w:r>
-        <w:tab/>
-        <w:t>Wahl wiederholen</w:t>
-      </w:r>
-      <w:r>
-        <w:br/>
-        <w:t xml:space="preserve"> </w:t>
-      </w:r>
-      <w:r>
-        <w:tab/>
-      </w:r>
-      <w:r>
-        <w:tab/>
-      </w:r>
-      <w:r>
-        <w:tab/>
-        <w:t>Wählerverzeichnis aktualisieren</w:t>
-      </w:r>
-    </w:p>
-    <w:p>
-      <w:pPr>
-        <w:rPr>
-          <w:b/>
-        </w:rPr>
-      </w:pPr>
-      <w:r>
-        <w:rPr>
-          <w:b/>
-        </w:rPr>
-        <w:t>Rolle Wahlkreis:</w:t>
-      </w:r>
-    </w:p>
-    <w:p>
-      <w:pPr>
-        <w:pStyle w:val="Listenabsatz"/>
-        <w:numPr>
-          <w:ilvl w:val="0"/>
-          <w:numId w:val="17"/>
-        </w:numPr>
-      </w:pPr>
-      <w:r>
-        <w:t>Landtagswahl</w:t>
-      </w:r>
-      <w:r>
-        <w:br/>
-        <w:t>V1: alle Kandidaten/Parteien bereits im System vorhanden</w:t>
-      </w:r>
-      <w:r>
-        <w:br/>
-        <w:t>V2: keine Kandidaten im System vorhanden</w:t>
-      </w:r>
-      <w:r>
-        <w:br/>
-        <w:t>V3: vorhandene Kandidaten ergänzen</w:t>
-      </w:r>
-    </w:p>
-    <w:p>
-      <w:pPr>
-        <w:pStyle w:val="Listenabsatz"/>
-        <w:numPr>
-          <w:ilvl w:val="0"/>
-          <w:numId w:val="17"/>
-        </w:numPr>
-      </w:pPr>
+      <w:bookmarkStart w:id="12" w:name="_Toc498541330"/>
+      <w:r>
+        <w:t>Staat</w:t>
+      </w:r>
+      <w:bookmarkEnd w:id="12"/>
+    </w:p>
+    <w:p>
+      <w:pPr>
+        <w:pStyle w:val="berschrift2"/>
+      </w:pPr>
+      <w:bookmarkStart w:id="13" w:name="_Toc498541331"/>
       <w:r>
         <w:t>Bundestagswahl</w:t>
       </w:r>
-      <w:r>
-        <w:br/>
-        <w:t>Kandidaten für den Wahlkreis zu den jeweiligen Parteien eingeben, ggf. Parteien löschen und neue anlegen (CDU/CSU z.B.)</w:t>
-      </w:r>
-      <w:r>
-        <w:br/>
-        <w:t>V1: alle Kandidaten bereits im System vorhanden</w:t>
-      </w:r>
-      <w:r>
-        <w:br/>
-        <w:t>V2: keine Kandidaten im System vorhanden</w:t>
-      </w:r>
-      <w:r>
-        <w:br/>
-        <w:t>V3: vorhandene Kandidaten ergänzen</w:t>
-      </w:r>
-    </w:p>
-    <w:p>
-      <w:pPr>
-        <w:pStyle w:val="Listenabsatz"/>
-        <w:numPr>
-          <w:ilvl w:val="0"/>
-          <w:numId w:val="17"/>
-        </w:numPr>
-      </w:pPr>
-      <w:r>
-        <w:t>Bürgerentscheid</w:t>
-      </w:r>
-    </w:p>
-    <w:p>
-      <w:pPr>
-        <w:pStyle w:val="Listenabsatz"/>
-        <w:numPr>
-          <w:ilvl w:val="0"/>
-          <w:numId w:val="17"/>
-        </w:numPr>
-      </w:pPr>
-      <w:r>
-        <w:t>Sonstiges:</w:t>
-      </w:r>
-      <w:r>
-        <w:tab/>
-      </w:r>
-      <w:r>
-        <w:tab/>
-        <w:t xml:space="preserve">Wahl auswerten (meint die Wahlergebnisse anzuzeigen   </w:t>
-      </w:r>
-      <w:r>
-        <w:tab/>
-      </w:r>
-      <w:r>
-        <w:tab/>
-      </w:r>
-      <w:r>
-        <w:tab/>
-      </w:r>
-      <w:r>
-        <w:tab/>
-        <w:t>oder senden an Wahlersteller?)</w:t>
-      </w:r>
-      <w:r>
-        <w:br/>
-      </w:r>
-      <w:r>
-        <w:br/>
-        <w:t xml:space="preserve"> </w:t>
-      </w:r>
-      <w:r>
-        <w:tab/>
-      </w:r>
-      <w:r>
-        <w:tab/>
-      </w:r>
-      <w:r>
-        <w:tab/>
-        <w:t>selbsterstellte Wahl bearbeiten oder löschen</w:t>
-      </w:r>
-      <w:r>
-        <w:br/>
-        <w:t xml:space="preserve"> </w:t>
-      </w:r>
-      <w:r>
-        <w:tab/>
-      </w:r>
-      <w:r>
-        <w:tab/>
-      </w:r>
-      <w:r>
-        <w:tab/>
-        <w:t>Wahl wiederholen</w:t>
-      </w:r>
-      <w:r>
-        <w:br/>
-        <w:t xml:space="preserve"> </w:t>
-      </w:r>
-      <w:r>
-        <w:tab/>
-      </w:r>
-      <w:r>
-        <w:tab/>
-      </w:r>
-      <w:r>
-        <w:tab/>
-        <w:t>Wählerverzeichnis aktualisieren</w:t>
-      </w:r>
-    </w:p>
-    <w:p>
-      <w:pPr>
-        <w:pStyle w:val="Listenabsatz"/>
-        <w:ind w:left="3540"/>
-      </w:pPr>
-      <w:r>
-        <w:t>Wahl für Gemeinden freigeben</w:t>
-      </w:r>
-    </w:p>
-    <w:p>
-      <w:pPr>
-        <w:pStyle w:val="Listenabsatz"/>
-        <w:ind w:left="1440"/>
-      </w:pPr>
-    </w:p>
-    <w:p>
-      <w:pPr>
-        <w:pStyle w:val="Listenabsatz"/>
-        <w:ind w:left="1440"/>
-      </w:pPr>
-    </w:p>
-    <w:p>
-      <w:pPr>
-        <w:pStyle w:val="Listenabsatz"/>
-        <w:ind w:left="1440"/>
-      </w:pPr>
-    </w:p>
-    <w:p>
-      <w:pPr>
-        <w:rPr>
-          <w:b/>
-        </w:rPr>
-      </w:pPr>
-      <w:r>
-        <w:rPr>
-          <w:b/>
-        </w:rPr>
-        <w:t>Rolle Staat</w:t>
-      </w:r>
-      <w:r>
-        <w:rPr>
-          <w:b/>
-        </w:rPr>
-        <w:t>:</w:t>
-      </w:r>
-    </w:p>
-    <w:p>
-      <w:pPr>
-        <w:pStyle w:val="Listenabsatz"/>
-        <w:numPr>
-          <w:ilvl w:val="0"/>
-          <w:numId w:val="18"/>
-        </w:numPr>
-      </w:pPr>
-      <w:r>
-        <w:t xml:space="preserve">Bundestagswahl </w:t>
-      </w:r>
-      <w:r>
-        <w:sym w:font="Wingdings" w:char="F0E0"/>
-      </w:r>
-      <w:r>
-        <w:t xml:space="preserve"> mehrere Stimmen, aber es werden nur Parteien berücksichtigt, Kandidaten sind Wahlkreis-abhängig</w:t>
-      </w:r>
-      <w:r>
-        <w:br/>
-        <w:t>V1: alle Parteien bereits im System vorhanden (UC 1.1)</w:t>
-      </w:r>
-      <w:r>
-        <w:br/>
-        <w:t>V2: keine Parteien im System vorhanden (UC 1.3)</w:t>
-      </w:r>
-      <w:r>
-        <w:br/>
-        <w:t>V3: vorhandene Parteien ergänzen (UC 1.2)</w:t>
-      </w:r>
-    </w:p>
-    <w:p>
-      <w:pPr>
-        <w:pStyle w:val="Listenabsatz"/>
-        <w:numPr>
-          <w:ilvl w:val="0"/>
-          <w:numId w:val="18"/>
-        </w:numPr>
-      </w:pPr>
-      <w:r>
-        <w:t>Europawahl (Eine Stimme für Partei)</w:t>
-      </w:r>
-      <w:r>
-        <w:br/>
-        <w:t>V1: alle Parteien bereits im System vorhanden (UC 2.1)</w:t>
-      </w:r>
-      <w:r>
-        <w:br/>
-        <w:t>V2: keine Parteien im System vorhanden (UC 2.3)</w:t>
-      </w:r>
-      <w:r>
-        <w:br/>
-        <w:t>V3: vorhandene Parteien ergänzen (UC 2.2)</w:t>
-      </w:r>
-    </w:p>
-    <w:p>
-      <w:pPr>
-        <w:pStyle w:val="Listenabsatz"/>
-        <w:numPr>
-          <w:ilvl w:val="0"/>
-          <w:numId w:val="18"/>
-        </w:numPr>
-      </w:pPr>
-      <w:r>
-        <w:t>Bürgerentscheid (UC 3.1)</w:t>
-      </w:r>
-    </w:p>
-    <w:p>
-      <w:pPr>
-        <w:pStyle w:val="Listenabsatz"/>
-        <w:numPr>
-          <w:ilvl w:val="0"/>
-          <w:numId w:val="18"/>
-        </w:numPr>
-      </w:pPr>
-      <w:r>
-        <w:t>Sonstiges:</w:t>
-      </w:r>
-      <w:r>
-        <w:tab/>
-      </w:r>
-      <w:r>
-        <w:tab/>
-        <w:t>Wahl auswerten (UC 4.1)</w:t>
-      </w:r>
-      <w:r>
-        <w:br/>
-        <w:t xml:space="preserve"> </w:t>
-      </w:r>
-      <w:r>
-        <w:tab/>
-      </w:r>
-      <w:r>
-        <w:tab/>
-      </w:r>
-      <w:r>
-        <w:tab/>
-        <w:t>selbsterstellte Wahl bearbeiten</w:t>
-      </w:r>
-      <w:r>
-        <w:tab/>
-        <w:t xml:space="preserve"> (UC 5.2)</w:t>
-      </w:r>
-      <w:r>
-        <w:tab/>
-      </w:r>
-      <w:r>
-        <w:tab/>
-      </w:r>
-      <w:r>
-        <w:tab/>
-      </w:r>
-      <w:r>
-        <w:tab/>
-      </w:r>
-      <w:r>
-        <w:tab/>
-      </w:r>
-      <w:r>
-        <w:tab/>
-        <w:t>selbsterstellte Wahl löschen (UC 5.1)</w:t>
-      </w:r>
-      <w:r>
-        <w:br/>
-      </w:r>
-      <w:r>
-        <w:lastRenderedPageBreak/>
-        <w:t xml:space="preserve"> </w:t>
-      </w:r>
-      <w:r>
-        <w:tab/>
-      </w:r>
-      <w:r>
-        <w:tab/>
-      </w:r>
-      <w:r>
-        <w:tab/>
-        <w:t>selbsterstellte Wahl wiederholen (UC 5.3)</w:t>
-      </w:r>
-      <w:r>
-        <w:br/>
-        <w:t xml:space="preserve"> </w:t>
-      </w:r>
-      <w:r>
-        <w:tab/>
-      </w:r>
-      <w:r>
-        <w:tab/>
-      </w:r>
-      <w:r>
-        <w:tab/>
-        <w:t>Wählerverzeichnis aktualisieren für eine bestimmte Wahl (UC 6.1)</w:t>
-      </w:r>
-    </w:p>
-    <w:p>
-      <w:pPr>
-        <w:pStyle w:val="Listenabsatz"/>
-        <w:ind w:left="2832"/>
-      </w:pPr>
-      <w:r>
-        <w:t>Wahl für Wahlkreise und Gemeinden freigeben (Wahldaten und Parteien, aber keine Kandidaten. Diese sind Wahlkreis-abhängig.) (UC 7.1)</w:t>
-      </w:r>
-    </w:p>
-    <w:p>
-      <w:r>
-        <w:rPr>
-          <w:b/>
-        </w:rPr>
-        <w:t>Rolle</w:t>
-      </w:r>
-      <w:r>
-        <w:rPr>
-          <w:b/>
-        </w:rPr>
-        <w:t xml:space="preserve"> Admin</w:t>
-      </w:r>
-      <w:r>
-        <w:rPr>
-          <w:b/>
-        </w:rPr>
-        <w:t>istrator</w:t>
-      </w:r>
-      <w:r>
-        <w:rPr>
-          <w:b/>
-        </w:rPr>
-        <w:t>:</w:t>
-      </w:r>
-      <w:r>
-        <w:rPr>
-          <w:b/>
-        </w:rPr>
-        <w:t xml:space="preserve"> (hier fehlt bestimmt noch einiges)</w:t>
-      </w:r>
-    </w:p>
-    <w:p>
-      <w:pPr>
-        <w:pStyle w:val="Listenabsatz"/>
-        <w:numPr>
-          <w:ilvl w:val="0"/>
-          <w:numId w:val="12"/>
-        </w:numPr>
-      </w:pPr>
-      <w:r>
-        <w:t>Wahlleiter hinzufügen, bearbeiten, löschen; Wahlleiter ist ein Mitarbeiter der Gemeinde mit entsprechendem Auftrag seitens der Gemeindeverwaltung</w:t>
-      </w:r>
-    </w:p>
-    <w:p>
-      <w:pPr>
-        <w:pStyle w:val="Listenabsatz"/>
-        <w:numPr>
-          <w:ilvl w:val="0"/>
-          <w:numId w:val="12"/>
-        </w:numPr>
-      </w:pPr>
-      <w:r>
-        <w:t>Konfiguration eines neuen oder überarbeiteten Fingerprint-Sensors (HW-Hersteller-Updates)</w:t>
-      </w:r>
-    </w:p>
-    <w:p>
-      <w:pPr>
-        <w:pStyle w:val="Listenabsatz"/>
-        <w:numPr>
-          <w:ilvl w:val="0"/>
-          <w:numId w:val="12"/>
-        </w:numPr>
-      </w:pPr>
-      <w:r>
-        <w:t>DB-Verbindung für Aktualisierung des Wählerverzeichnisses erstellen, bearbeiten oder löschen</w:t>
-      </w:r>
-    </w:p>
-    <w:p>
-      <w:pPr>
-        <w:pStyle w:val="Listenabsatz"/>
-        <w:numPr>
-          <w:ilvl w:val="0"/>
-          <w:numId w:val="12"/>
-        </w:numPr>
-      </w:pPr>
-      <w:r>
-        <w:t>Übergeordnete Wahlstelle einstellen. Also dahin wo die Wahlergebnisse nach Ende einer Wahl ggf. geschickt werden sollen um ausgewertet zu werden.</w:t>
-      </w:r>
-    </w:p>
-    <w:p>
-      <w:pPr>
-        <w:pStyle w:val="Listenabsatz"/>
-        <w:numPr>
-          <w:ilvl w:val="0"/>
-          <w:numId w:val="12"/>
-        </w:numPr>
-      </w:pPr>
-      <w:r>
-        <w:t>…</w:t>
-      </w:r>
-    </w:p>
-    <w:p/>
-    <w:p/>
-    <w:p/>
-    <w:p>
-      <w:pPr>
-        <w:pStyle w:val="berschrift1"/>
-      </w:pPr>
-      <w:bookmarkStart w:id="8" w:name="_Toc498540001"/>
-      <w:r>
-        <w:t>Staat</w:t>
-      </w:r>
-      <w:bookmarkEnd w:id="8"/>
-    </w:p>
-    <w:p>
-      <w:pPr>
-        <w:pStyle w:val="berschrift2"/>
-      </w:pPr>
-      <w:bookmarkStart w:id="9" w:name="_Toc498540002"/>
-      <w:r>
-        <w:t>Bundestagswahl</w:t>
-      </w:r>
-      <w:bookmarkEnd w:id="9"/>
+      <w:bookmarkEnd w:id="13"/>
     </w:p>
     <w:p/>
     <w:p>
@@ -9821,16 +9649,16 @@
             <w:tcW w:w="856" w:type="dxa"/>
           </w:tcPr>
           <w:p>
-            <w:commentRangeStart w:id="10"/>
+            <w:commentRangeStart w:id="14"/>
             <w:r>
               <w:t>1</w:t>
             </w:r>
-            <w:commentRangeEnd w:id="10"/>
+            <w:commentRangeEnd w:id="14"/>
             <w:r>
               <w:rPr>
                 <w:rStyle w:val="Kommentarzeichen"/>
               </w:rPr>
-              <w:commentReference w:id="10"/>
+              <w:commentReference w:id="14"/>
             </w:r>
           </w:p>
         </w:tc>
@@ -10000,6 +9828,7 @@
           </w:tcPr>
           <w:p>
             <w:r>
+              <w:lastRenderedPageBreak/>
               <w:t>6</w:t>
             </w:r>
           </w:p>
@@ -10048,11 +9877,7 @@
           </w:tcPr>
           <w:p>
             <w:r>
-              <w:t xml:space="preserve">Eingabeformular einer Bundestagswahl wird angezeigt. Enthalten sind Wahldatum und von-bis Uhrzeit, Kennung des zu </w:t>
-            </w:r>
-            <w:r>
-              <w:lastRenderedPageBreak/>
-              <w:t>verwendenden Wählerverzeichnisses. Auswahlmöglichkeiten speichern, schließen und abbrechen verfügbar.</w:t>
+              <w:t>Eingabeformular einer Bundestagswahl wird angezeigt. Enthalten sind Wahldatum und von-bis Uhrzeit, Kennung des zu verwendenden Wählerverzeichnisses. Auswahlmöglichkeiten speichern, schließen und abbrechen verfügbar.</w:t>
             </w:r>
           </w:p>
         </w:tc>
@@ -10064,7 +9889,6 @@
           </w:tcPr>
           <w:p>
             <w:r>
-              <w:lastRenderedPageBreak/>
               <w:t>8</w:t>
             </w:r>
           </w:p>
@@ -10358,16 +10182,16 @@
             <w:tcW w:w="775" w:type="dxa"/>
           </w:tcPr>
           <w:p>
-            <w:commentRangeStart w:id="11"/>
+            <w:commentRangeStart w:id="15"/>
             <w:r>
               <w:t>10</w:t>
             </w:r>
-            <w:commentRangeEnd w:id="11"/>
+            <w:commentRangeEnd w:id="15"/>
             <w:r>
               <w:rPr>
                 <w:rStyle w:val="Kommentarzeichen"/>
               </w:rPr>
-              <w:commentReference w:id="11"/>
+              <w:commentReference w:id="15"/>
             </w:r>
           </w:p>
         </w:tc>
@@ -10821,11 +10645,11 @@
       <w:pPr>
         <w:pStyle w:val="berschrift2"/>
       </w:pPr>
-      <w:bookmarkStart w:id="12" w:name="_Toc498540003"/>
+      <w:bookmarkStart w:id="16" w:name="_Toc498541332"/>
       <w:r>
         <w:t>Europawahl</w:t>
       </w:r>
-      <w:bookmarkEnd w:id="12"/>
+      <w:bookmarkEnd w:id="16"/>
     </w:p>
     <w:p/>
     <w:p>
@@ -11565,6 +11389,22 @@
     </w:p>
     <w:p/>
     <w:p>
+      <w:pPr>
+        <w:rPr>
+          <w:b/>
+        </w:rPr>
+      </w:pPr>
+    </w:p>
+    <w:p>
+      <w:pPr>
+        <w:rPr>
+          <w:b/>
+        </w:rPr>
+      </w:pPr>
+    </w:p>
+    <w:p>
+      <w:bookmarkStart w:id="17" w:name="_GoBack"/>
+      <w:bookmarkEnd w:id="17"/>
       <w:r>
         <w:rPr>
           <w:b/>
@@ -11936,8 +11776,6 @@
     <w:p/>
     <w:p/>
     <w:p/>
-    <w:p/>
-    <w:p/>
     <w:p>
       <w:pPr>
         <w:rPr>
@@ -11949,11 +11787,11 @@
       <w:pPr>
         <w:pStyle w:val="berschrift2"/>
       </w:pPr>
-      <w:bookmarkStart w:id="13" w:name="_Toc498540004"/>
+      <w:bookmarkStart w:id="18" w:name="_Toc498541333"/>
       <w:r>
         <w:t>Bürgerentscheid</w:t>
       </w:r>
-      <w:bookmarkEnd w:id="13"/>
+      <w:bookmarkEnd w:id="18"/>
     </w:p>
     <w:p/>
     <w:p>
@@ -12332,11 +12170,7 @@
           </w:tcPr>
           <w:p>
             <w:r>
-              <w:t xml:space="preserve">Eingabeformular eines Bürgerentscheids wird angezeigt. Enthalten sind Wahldatum und von-bis Uhrzeit, Kennung des zu verwendenden Wählerverzeichnisses. </w:t>
-            </w:r>
-            <w:r>
-              <w:lastRenderedPageBreak/>
-              <w:t>Auswahlmöglichkeiten speichern, schließen und abbrechen verfügbar.</w:t>
+              <w:t>Eingabeformular eines Bürgerentscheids wird angezeigt. Enthalten sind Wahldatum und von-bis Uhrzeit, Kennung des zu verwendenden Wählerverzeichnisses. Auswahlmöglichkeiten speichern, schließen und abbrechen verfügbar.</w:t>
             </w:r>
           </w:p>
         </w:tc>
@@ -12378,7 +12212,6 @@
     <w:p/>
     <w:p/>
     <w:p/>
-    <w:p/>
     <w:p>
       <w:pPr>
         <w:rPr>
@@ -12395,20 +12228,13 @@
     </w:p>
     <w:p>
       <w:pPr>
-        <w:rPr>
-          <w:b/>
-        </w:rPr>
-      </w:pPr>
-    </w:p>
-    <w:p>
-      <w:pPr>
         <w:pStyle w:val="berschrift2"/>
       </w:pPr>
-      <w:bookmarkStart w:id="14" w:name="_Toc498540005"/>
+      <w:bookmarkStart w:id="19" w:name="_Toc498541334"/>
       <w:r>
         <w:t>Wahlen bearbeiten</w:t>
       </w:r>
-      <w:bookmarkEnd w:id="14"/>
+      <w:bookmarkEnd w:id="19"/>
     </w:p>
     <w:p/>
     <w:p>
@@ -12897,28 +12723,70 @@
           </w:tcPr>
           <w:p>
             <w:r>
+              <w:t>1</w:t>
+            </w:r>
+          </w:p>
+        </w:tc>
+        <w:tc>
+          <w:tcPr>
+            <w:tcW w:w="3242" w:type="dxa"/>
+          </w:tcPr>
+          <w:p>
+            <w:r>
+              <w:t>Öffnen der Software (SW)</w:t>
+            </w:r>
+          </w:p>
+        </w:tc>
+        <w:tc>
+          <w:tcPr>
+            <w:tcW w:w="4200" w:type="dxa"/>
+          </w:tcPr>
+          <w:p>
+            <w:r>
+              <w:t>Startfenster öffnet sich und eine Anmeldemaske erscheint auf dem Bildschirm</w:t>
+            </w:r>
+          </w:p>
+        </w:tc>
+      </w:tr>
+      <w:tr>
+        <w:tc>
+          <w:tcPr>
+            <w:tcW w:w="856" w:type="dxa"/>
+          </w:tcPr>
+          <w:p>
+            <w:r>
+              <w:t>2</w:t>
+            </w:r>
+          </w:p>
+        </w:tc>
+        <w:tc>
+          <w:tcPr>
+            <w:tcW w:w="3242" w:type="dxa"/>
+          </w:tcPr>
+          <w:p>
+            <w:r>
+              <w:t>Eingabe der Login-Daten</w:t>
+            </w:r>
+          </w:p>
+        </w:tc>
+        <w:tc>
+          <w:tcPr>
+            <w:tcW w:w="4200" w:type="dxa"/>
+          </w:tcPr>
+          <w:p>
+            <w:r>
+              <w:t>Eingabe korrekt: Verwaltungsseite öffnet sich</w:t>
+            </w:r>
+          </w:p>
+          <w:p>
+            <w:r>
               <w:lastRenderedPageBreak/>
-              <w:t>1</w:t>
-            </w:r>
-          </w:p>
-        </w:tc>
-        <w:tc>
-          <w:tcPr>
-            <w:tcW w:w="3242" w:type="dxa"/>
-          </w:tcPr>
-          <w:p>
-            <w:r>
-              <w:t>Öffnen der Software (SW)</w:t>
-            </w:r>
-          </w:p>
-        </w:tc>
-        <w:tc>
-          <w:tcPr>
-            <w:tcW w:w="4200" w:type="dxa"/>
-          </w:tcPr>
-          <w:p>
-            <w:r>
-              <w:t>Startfenster öffnet sich und eine Anmeldemaske erscheint auf dem Bildschirm</w:t>
+              <w:t>Eingabe falsch:</w:t>
+            </w:r>
+          </w:p>
+          <w:p>
+            <w:r>
+              <w:t xml:space="preserve">Fehlermeldung und wiederholen der Eingabe </w:t>
             </w:r>
           </w:p>
         </w:tc>
@@ -12930,48 +12798,7 @@
           </w:tcPr>
           <w:p>
             <w:r>
-              <w:t>2</w:t>
-            </w:r>
-          </w:p>
-        </w:tc>
-        <w:tc>
-          <w:tcPr>
-            <w:tcW w:w="3242" w:type="dxa"/>
-          </w:tcPr>
-          <w:p>
-            <w:r>
-              <w:t>Eingabe der Login-Daten</w:t>
-            </w:r>
-          </w:p>
-        </w:tc>
-        <w:tc>
-          <w:tcPr>
-            <w:tcW w:w="4200" w:type="dxa"/>
-          </w:tcPr>
-          <w:p>
-            <w:r>
-              <w:t>Eingabe korrekt: Verwaltungsseite öffnet sich</w:t>
-            </w:r>
-          </w:p>
-          <w:p>
-            <w:r>
-              <w:t>Eingabe falsch:</w:t>
-            </w:r>
-          </w:p>
-          <w:p>
-            <w:r>
-              <w:t xml:space="preserve">Fehlermeldung und wiederholen der Eingabe </w:t>
-            </w:r>
-          </w:p>
-        </w:tc>
-      </w:tr>
-      <w:tr>
-        <w:tc>
-          <w:tcPr>
-            <w:tcW w:w="856" w:type="dxa"/>
-          </w:tcPr>
-          <w:p>
-            <w:r>
+              <w:lastRenderedPageBreak/>
               <w:t>3</w:t>
             </w:r>
           </w:p>
@@ -13371,11 +13198,43 @@
           </w:tcPr>
           <w:p>
             <w:r>
-              <w:t xml:space="preserve">Informationsseite der Wahl wird angezeigt. Wenn die Wahl bereits beendet ist steht unter anderem der Auswahlpunkt „Wahl wiederholen“ zur Verfügung. Andernfalls wird auf der Informationsseite unter anderem angezeigt, in welchem Zeitraum die Wahl aktiv ist und der Auswahlpunkt </w:t>
+              <w:t>Informationsseite der Wahl wird angezeigt. Wenn die Wahl bereits beendet ist steht unter anderem der Auswahlpunkt „Wahl wiederholen“ zur Verfügung. Andernfalls wird auf der Informationsseite unter anderem angezeigt, in welchem Zeitraum die Wahl aktiv ist und der Auswahlpunkt „Wahl wiederholen“ steht nicht zur Verfügung.</w:t>
+            </w:r>
+          </w:p>
+        </w:tc>
+      </w:tr>
+      <w:tr>
+        <w:tc>
+          <w:tcPr>
+            <w:tcW w:w="856" w:type="dxa"/>
+          </w:tcPr>
+          <w:p>
+            <w:r>
+              <w:t>5</w:t>
+            </w:r>
+          </w:p>
+        </w:tc>
+        <w:tc>
+          <w:tcPr>
+            <w:tcW w:w="3242" w:type="dxa"/>
+          </w:tcPr>
+          <w:p>
+            <w:r>
+              <w:t>Wahl wiederholen auswählen</w:t>
+            </w:r>
+          </w:p>
+        </w:tc>
+        <w:tc>
+          <w:tcPr>
+            <w:tcW w:w="4200" w:type="dxa"/>
+          </w:tcPr>
+          <w:p>
+            <w:r>
+              <w:t xml:space="preserve">Die Wahldaten werden in einem ausgefüllten Formular dargestellt und können nun bearbeitet werden. Die </w:t>
             </w:r>
             <w:r>
               <w:lastRenderedPageBreak/>
-              <w:t>„Wahl wiederholen“ steht nicht zur Verfügung.</w:t>
+              <w:t>Auswahlpunkte „Abbrechen“ und „Speichern“ stehen zur Verfügung.</w:t>
             </w:r>
           </w:p>
         </w:tc>
@@ -13388,38 +13247,6 @@
           <w:p>
             <w:r>
               <w:lastRenderedPageBreak/>
-              <w:t>5</w:t>
-            </w:r>
-          </w:p>
-        </w:tc>
-        <w:tc>
-          <w:tcPr>
-            <w:tcW w:w="3242" w:type="dxa"/>
-          </w:tcPr>
-          <w:p>
-            <w:r>
-              <w:t>Wahl wiederholen auswählen</w:t>
-            </w:r>
-          </w:p>
-        </w:tc>
-        <w:tc>
-          <w:tcPr>
-            <w:tcW w:w="4200" w:type="dxa"/>
-          </w:tcPr>
-          <w:p>
-            <w:r>
-              <w:t>Die Wahldaten werden in einem ausgefüllten Formular dargestellt und können nun bearbeitet werden. Die Auswahlpunkte „Abbrechen“ und „Speichern“ stehen zur Verfügung.</w:t>
-            </w:r>
-          </w:p>
-        </w:tc>
-      </w:tr>
-      <w:tr>
-        <w:tc>
-          <w:tcPr>
-            <w:tcW w:w="856" w:type="dxa"/>
-          </w:tcPr>
-          <w:p>
-            <w:r>
               <w:t>6</w:t>
             </w:r>
           </w:p>
@@ -14169,22 +13996,22 @@
       <w:pPr>
         <w:pStyle w:val="berschrift1"/>
       </w:pPr>
-      <w:bookmarkStart w:id="15" w:name="_Toc498540006"/>
+      <w:bookmarkStart w:id="20" w:name="_Toc498541335"/>
       <w:r>
         <w:lastRenderedPageBreak/>
         <w:t>Wähler</w:t>
       </w:r>
-      <w:bookmarkEnd w:id="15"/>
+      <w:bookmarkEnd w:id="20"/>
     </w:p>
     <w:p>
       <w:pPr>
         <w:pStyle w:val="berschrift2"/>
       </w:pPr>
-      <w:bookmarkStart w:id="16" w:name="_Toc498540007"/>
+      <w:bookmarkStart w:id="21" w:name="_Toc498541336"/>
       <w:r>
         <w:t>Bundestagswahl</w:t>
       </w:r>
-      <w:bookmarkEnd w:id="16"/>
+      <w:bookmarkEnd w:id="21"/>
     </w:p>
     <w:p>
       <w:pPr>
@@ -15259,11 +15086,11 @@
       <w:pPr>
         <w:pStyle w:val="berschrift2"/>
       </w:pPr>
-      <w:bookmarkStart w:id="17" w:name="_Toc498540008"/>
+      <w:bookmarkStart w:id="22" w:name="_Toc498541337"/>
       <w:r>
         <w:t>Europawahl</w:t>
       </w:r>
-      <w:bookmarkEnd w:id="17"/>
+      <w:bookmarkEnd w:id="22"/>
     </w:p>
     <w:p/>
     <w:p>
@@ -16285,11 +16112,11 @@
       <w:pPr>
         <w:pStyle w:val="berschrift2"/>
       </w:pPr>
-      <w:bookmarkStart w:id="18" w:name="_Toc498540009"/>
+      <w:bookmarkStart w:id="23" w:name="_Toc498541338"/>
       <w:r>
         <w:t>Bürgerentscheid</w:t>
       </w:r>
-      <w:bookmarkEnd w:id="18"/>
+      <w:bookmarkEnd w:id="23"/>
     </w:p>
     <w:p>
       <w:r>
@@ -17319,22 +17146,22 @@
       <w:pPr>
         <w:pStyle w:val="berschrift1"/>
       </w:pPr>
-      <w:bookmarkStart w:id="19" w:name="_Toc498540010"/>
+      <w:bookmarkStart w:id="24" w:name="_Toc498541339"/>
       <w:r>
         <w:lastRenderedPageBreak/>
         <w:t>Gemeinde</w:t>
       </w:r>
-      <w:bookmarkEnd w:id="19"/>
+      <w:bookmarkEnd w:id="24"/>
     </w:p>
     <w:p>
       <w:pPr>
         <w:pStyle w:val="berschrift2"/>
       </w:pPr>
-      <w:bookmarkStart w:id="20" w:name="_Toc498540011"/>
+      <w:bookmarkStart w:id="25" w:name="_Toc498541340"/>
       <w:r>
         <w:t>Bürgermeisterwahl</w:t>
       </w:r>
-      <w:bookmarkEnd w:id="20"/>
+      <w:bookmarkEnd w:id="25"/>
     </w:p>
     <w:p/>
     <w:p>
@@ -18392,12 +18219,12 @@
       <w:pPr>
         <w:pStyle w:val="berschrift2"/>
       </w:pPr>
-      <w:bookmarkStart w:id="21" w:name="_Toc498540012"/>
+      <w:bookmarkStart w:id="26" w:name="_Toc498541341"/>
       <w:r>
         <w:lastRenderedPageBreak/>
         <w:t>Landratswahl</w:t>
       </w:r>
-      <w:bookmarkEnd w:id="21"/>
+      <w:bookmarkEnd w:id="26"/>
     </w:p>
     <w:p/>
     <w:p>
@@ -19446,12 +19273,12 @@
       <w:pPr>
         <w:pStyle w:val="berschrift2"/>
       </w:pPr>
-      <w:bookmarkStart w:id="22" w:name="_Toc498540013"/>
+      <w:bookmarkStart w:id="27" w:name="_Toc498541342"/>
       <w:r>
         <w:lastRenderedPageBreak/>
         <w:t>Bürgerentscheid</w:t>
       </w:r>
-      <w:bookmarkEnd w:id="22"/>
+      <w:bookmarkEnd w:id="27"/>
     </w:p>
     <w:p>
       <w:pPr>
@@ -20601,12 +20428,12 @@
       <w:pPr>
         <w:pStyle w:val="berschrift2"/>
       </w:pPr>
-      <w:bookmarkStart w:id="23" w:name="_Toc498540014"/>
+      <w:bookmarkStart w:id="28" w:name="_Toc498541343"/>
       <w:r>
         <w:lastRenderedPageBreak/>
         <w:t>Wahlen bearbeiten</w:t>
       </w:r>
-      <w:bookmarkEnd w:id="23"/>
+      <w:bookmarkEnd w:id="28"/>
     </w:p>
     <w:p>
       <w:pPr>
@@ -21342,27 +21169,6 @@
     <w:p/>
     <w:p/>
     <w:p>
-      <w:r>
-        <w:br w:type="page"/>
-      </w:r>
-      <w:r>
-        <w:lastRenderedPageBreak/>
-        <w:t>Glossar und Erklärungen:</w:t>
-      </w:r>
-    </w:p>
-    <w:p>
-      <w:pPr>
-        <w:pStyle w:val="Listenabsatz"/>
-        <w:numPr>
-          <w:ilvl w:val="0"/>
-          <w:numId w:val="19"/>
-        </w:numPr>
-      </w:pPr>
-      <w:r>
-        <w:t>In Anführungszeichen gesetzte Worte sind Reiter oder Buttons oder andere Interaktionsmöglichkeiten auf dem Display, die angeklickt werden können und einen Wechsel der aktuellen Ansicht bewirken</w:t>
-      </w:r>
-    </w:p>
-    <w:p>
       <w:pPr>
         <w:pStyle w:val="Listenabsatz"/>
         <w:rPr>
@@ -21644,162 +21450,14 @@
     </w:p>
     <w:p>
       <w:pPr>
-        <w:pStyle w:val="Listenabsatz"/>
-        <w:rPr>
-          <w:rFonts w:ascii="Arial" w:hAnsi="Arial" w:cs="Arial"/>
-          <w:sz w:val="24"/>
-          <w:szCs w:val="24"/>
-        </w:rPr>
-      </w:pPr>
-    </w:p>
-    <w:p>
-      <w:pPr>
-        <w:pStyle w:val="Listenabsatz"/>
-        <w:rPr>
-          <w:rFonts w:ascii="Arial" w:hAnsi="Arial" w:cs="Arial"/>
-          <w:sz w:val="24"/>
-          <w:szCs w:val="24"/>
-        </w:rPr>
-      </w:pPr>
-    </w:p>
-    <w:p>
-      <w:pPr>
-        <w:pStyle w:val="Listenabsatz"/>
-        <w:rPr>
-          <w:rFonts w:ascii="Arial" w:hAnsi="Arial" w:cs="Arial"/>
-          <w:sz w:val="24"/>
-          <w:szCs w:val="24"/>
-        </w:rPr>
-      </w:pPr>
-    </w:p>
-    <w:p>
-      <w:pPr>
-        <w:pStyle w:val="Listenabsatz"/>
-        <w:rPr>
-          <w:rFonts w:ascii="Arial" w:hAnsi="Arial" w:cs="Arial"/>
-          <w:sz w:val="24"/>
-          <w:szCs w:val="24"/>
-        </w:rPr>
-      </w:pPr>
-    </w:p>
-    <w:p>
-      <w:pPr>
-        <w:pStyle w:val="Listenabsatz"/>
-        <w:rPr>
-          <w:rFonts w:ascii="Arial" w:hAnsi="Arial" w:cs="Arial"/>
-          <w:sz w:val="24"/>
-          <w:szCs w:val="24"/>
-        </w:rPr>
-      </w:pPr>
-    </w:p>
-    <w:p>
-      <w:pPr>
-        <w:pStyle w:val="Listenabsatz"/>
-        <w:rPr>
-          <w:rFonts w:ascii="Arial" w:hAnsi="Arial" w:cs="Arial"/>
-          <w:sz w:val="24"/>
-          <w:szCs w:val="24"/>
-        </w:rPr>
-      </w:pPr>
-    </w:p>
-    <w:p>
-      <w:pPr>
-        <w:pStyle w:val="Listenabsatz"/>
-        <w:rPr>
-          <w:rFonts w:ascii="Arial" w:hAnsi="Arial" w:cs="Arial"/>
-          <w:sz w:val="24"/>
-          <w:szCs w:val="24"/>
-        </w:rPr>
-      </w:pPr>
-    </w:p>
-    <w:p>
-      <w:pPr>
-        <w:pStyle w:val="Listenabsatz"/>
-        <w:rPr>
-          <w:rFonts w:ascii="Arial" w:hAnsi="Arial" w:cs="Arial"/>
-          <w:sz w:val="24"/>
-          <w:szCs w:val="24"/>
-        </w:rPr>
-      </w:pPr>
-    </w:p>
-    <w:p>
-      <w:pPr>
-        <w:pStyle w:val="Listenabsatz"/>
-        <w:rPr>
-          <w:rFonts w:ascii="Arial" w:hAnsi="Arial" w:cs="Arial"/>
-          <w:sz w:val="24"/>
-          <w:szCs w:val="24"/>
-        </w:rPr>
-      </w:pPr>
-    </w:p>
-    <w:p>
-      <w:pPr>
-        <w:pStyle w:val="Listenabsatz"/>
-        <w:rPr>
-          <w:rFonts w:ascii="Arial" w:hAnsi="Arial" w:cs="Arial"/>
-          <w:sz w:val="24"/>
-          <w:szCs w:val="24"/>
-        </w:rPr>
-      </w:pPr>
-    </w:p>
-    <w:p>
-      <w:pPr>
-        <w:pStyle w:val="Listenabsatz"/>
-        <w:rPr>
-          <w:rFonts w:ascii="Arial" w:hAnsi="Arial" w:cs="Arial"/>
-          <w:sz w:val="24"/>
-          <w:szCs w:val="24"/>
-        </w:rPr>
-      </w:pPr>
-    </w:p>
-    <w:p>
-      <w:pPr>
-        <w:pStyle w:val="Listenabsatz"/>
-        <w:rPr>
-          <w:rFonts w:ascii="Arial" w:hAnsi="Arial" w:cs="Arial"/>
-          <w:sz w:val="24"/>
-          <w:szCs w:val="24"/>
-        </w:rPr>
-      </w:pPr>
-    </w:p>
-    <w:p>
-      <w:pPr>
-        <w:pStyle w:val="Listenabsatz"/>
-        <w:rPr>
-          <w:rFonts w:ascii="Arial" w:hAnsi="Arial" w:cs="Arial"/>
-          <w:sz w:val="24"/>
-          <w:szCs w:val="24"/>
-        </w:rPr>
-      </w:pPr>
-    </w:p>
-    <w:p>
-      <w:pPr>
-        <w:pStyle w:val="Listenabsatz"/>
-        <w:rPr>
-          <w:rFonts w:ascii="Arial" w:hAnsi="Arial" w:cs="Arial"/>
-          <w:sz w:val="24"/>
-          <w:szCs w:val="24"/>
-        </w:rPr>
-      </w:pPr>
-    </w:p>
-    <w:p>
-      <w:pPr>
-        <w:pStyle w:val="Listenabsatz"/>
-        <w:rPr>
-          <w:rFonts w:ascii="Arial" w:hAnsi="Arial" w:cs="Arial"/>
-          <w:sz w:val="24"/>
-          <w:szCs w:val="24"/>
-        </w:rPr>
-      </w:pPr>
-    </w:p>
-    <w:p>
-      <w:pPr>
         <w:pStyle w:val="berschrift1"/>
       </w:pPr>
+      <w:bookmarkStart w:id="29" w:name="_Toc498541344"/>
       <w:r>
         <w:lastRenderedPageBreak/>
         <w:t>5.0 Glossar</w:t>
       </w:r>
+      <w:bookmarkEnd w:id="29"/>
     </w:p>
     <w:p>
       <w:pPr>
@@ -21865,7 +21523,15 @@
                 <w:sz w:val="24"/>
                 <w:szCs w:val="24"/>
               </w:rPr>
-              <w:t>Jonas Haus</w:t>
+              <w:t>Jonas Hau</w:t>
+            </w:r>
+            <w:r>
+              <w:rPr>
+                <w:rFonts w:ascii="Arial" w:hAnsi="Arial" w:cs="Arial"/>
+                <w:sz w:val="24"/>
+                <w:szCs w:val="24"/>
+              </w:rPr>
+              <w:t>ß</w:t>
             </w:r>
           </w:p>
         </w:tc>
@@ -22339,6 +22005,9 @@
         </w:tc>
       </w:tr>
       <w:tr>
+        <w:trPr>
+          <w:trHeight w:val="236"/>
+        </w:trPr>
         <w:tc>
           <w:tcPr>
             <w:tcW w:w="1129" w:type="dxa"/>
@@ -22440,6 +22109,14 @@
                 <w:szCs w:val="24"/>
               </w:rPr>
               <w:t>Formatierung</w:t>
+            </w:r>
+            <w:r>
+              <w:rPr>
+                <w:rFonts w:ascii="Arial" w:hAnsi="Arial" w:cs="Arial"/>
+                <w:sz w:val="24"/>
+                <w:szCs w:val="24"/>
+              </w:rPr>
+              <w:t xml:space="preserve">, </w:t>
             </w:r>
             <w:r>
               <w:rPr>
@@ -28104,8 +27781,6 @@
           <w:szCs w:val="24"/>
         </w:rPr>
       </w:pPr>
-      <w:bookmarkStart w:id="24" w:name="_GoBack"/>
-      <w:bookmarkEnd w:id="24"/>
     </w:p>
     <w:sectPr>
       <w:footerReference w:type="even" r:id="rId9"/>
@@ -28122,7 +27797,7 @@
 
 <file path=word/comments.xml><?xml version="1.0" encoding="utf-8"?>
 <w:comments xmlns:wpc="http://schemas.microsoft.com/office/word/2010/wordprocessingCanvas" xmlns:mo="http://schemas.microsoft.com/office/mac/office/2008/main" xmlns:mc="http://schemas.openxmlformats.org/markup-compatibility/2006" xmlns:mv="urn:schemas-microsoft-com:mac:vml" xmlns:o="urn:schemas-microsoft-com:office:office" xmlns:r="http://schemas.openxmlformats.org/officeDocument/2006/relationships" xmlns:m="http://schemas.openxmlformats.org/officeDocument/2006/math" xmlns:v="urn:schemas-microsoft-com:vml" xmlns:wp14="http://schemas.microsoft.com/office/word/2010/wordprocessingDrawing" xmlns:wp="http://schemas.openxmlformats.org/drawingml/2006/wordprocessingDrawing" xmlns:w10="urn:schemas-microsoft-com:office:word" xmlns:w="http://schemas.openxmlformats.org/wordprocessingml/2006/main" xmlns:w14="http://schemas.microsoft.com/office/word/2010/wordml" xmlns:w15="http://schemas.microsoft.com/office/word/2012/wordml" xmlns:wpg="http://schemas.microsoft.com/office/word/2010/wordprocessingGroup" xmlns:wpi="http://schemas.microsoft.com/office/word/2010/wordprocessingInk" xmlns:wne="http://schemas.microsoft.com/office/word/2006/wordml" xmlns:wps="http://schemas.microsoft.com/office/word/2010/wordprocessingShape" mc:Ignorable="w14 w15 wp14">
-  <w:comment w:id="7" w:author="Katharina Schwab" w:date="2017-10-26T11:13:00Z" w:initials="KS">
+  <w:comment w:id="14" w:author="Katharina Schwab" w:date="2017-10-26T11:16:00Z" w:initials="KS">
     <w:p>
       <w:pPr>
         <w:pStyle w:val="Kommentartext"/>
@@ -28134,27 +27809,11 @@
         <w:annotationRef/>
       </w:r>
       <w:r>
-        <w:t>Bitte ergänzen!</w:t>
+        <w:t>Fenster evtl. mit Nummern oder festen Namen versehen um Kommunikation zu verbessern?</w:t>
       </w:r>
     </w:p>
   </w:comment>
-  <w:comment w:id="10" w:author="Katharina Schwab" w:date="2017-10-26T11:16:00Z" w:initials="KS">
-    <w:p>
-      <w:pPr>
-        <w:pStyle w:val="Kommentartext"/>
-      </w:pPr>
-      <w:r>
-        <w:rPr>
-          <w:rStyle w:val="Kommentarzeichen"/>
-        </w:rPr>
-        <w:annotationRef/>
-      </w:r>
-      <w:r>
-        <w:t>Fenster evtl. mit Nummern oder festen Namen versehen um Kommunikation zu verbessern?</w:t>
-      </w:r>
-    </w:p>
-  </w:comment>
-  <w:comment w:id="11" w:author="Katharina Schwab" w:date="2017-10-26T11:17:00Z" w:initials="KS">
+  <w:comment w:id="15" w:author="Katharina Schwab" w:date="2017-10-26T11:17:00Z" w:initials="KS">
     <w:p>
       <w:pPr>
         <w:pStyle w:val="Kommentartext"/>
@@ -28182,7 +27841,6 @@
 
 <file path=word/commentsExtended.xml><?xml version="1.0" encoding="utf-8"?>
 <w15:commentsEx xmlns:wpc="http://schemas.microsoft.com/office/word/2010/wordprocessingCanvas" xmlns:mo="http://schemas.microsoft.com/office/mac/office/2008/main" xmlns:mc="http://schemas.openxmlformats.org/markup-compatibility/2006" xmlns:mv="urn:schemas-microsoft-com:mac:vml" xmlns:o="urn:schemas-microsoft-com:office:office" xmlns:r="http://schemas.openxmlformats.org/officeDocument/2006/relationships" xmlns:m="http://schemas.openxmlformats.org/officeDocument/2006/math" xmlns:v="urn:schemas-microsoft-com:vml" xmlns:wp14="http://schemas.microsoft.com/office/word/2010/wordprocessingDrawing" xmlns:wp="http://schemas.openxmlformats.org/drawingml/2006/wordprocessingDrawing" xmlns:w10="urn:schemas-microsoft-com:office:word" xmlns:w="http://schemas.openxmlformats.org/wordprocessingml/2006/main" xmlns:w14="http://schemas.microsoft.com/office/word/2010/wordml" xmlns:w15="http://schemas.microsoft.com/office/word/2012/wordml" xmlns:wpg="http://schemas.microsoft.com/office/word/2010/wordprocessingGroup" xmlns:wpi="http://schemas.microsoft.com/office/word/2010/wordprocessingInk" xmlns:wne="http://schemas.microsoft.com/office/word/2006/wordml" xmlns:wps="http://schemas.microsoft.com/office/word/2010/wordprocessingShape" mc:Ignorable="w14 w15 wp14">
-  <w15:commentEx w15:paraId="6959DEE1" w15:done="0"/>
   <w15:commentEx w15:paraId="37C8510E" w15:done="0"/>
   <w15:commentEx w15:paraId="78D8766E" w15:done="0"/>
 </w15:commentsEx>
@@ -28284,7 +27942,7 @@
         <w:rStyle w:val="Seitenzahl"/>
         <w:noProof/>
       </w:rPr>
-      <w:t>39</w:t>
+      <w:t>12</w:t>
     </w:r>
     <w:r>
       <w:rPr>
@@ -32603,6 +32261,19 @@
     <w:rsid w:val="009A682F"/>
     <w:pPr>
       <w:spacing w:after="0" w:line="240" w:lineRule="auto"/>
+    </w:pPr>
+  </w:style>
+  <w:style w:type="paragraph" w:styleId="Verzeichnis3">
+    <w:name w:val="toc 3"/>
+    <w:basedOn w:val="Standard"/>
+    <w:next w:val="Standard"/>
+    <w:autoRedefine/>
+    <w:uiPriority w:val="39"/>
+    <w:unhideWhenUsed/>
+    <w:rsid w:val="00BF1171"/>
+    <w:pPr>
+      <w:spacing w:after="100"/>
+      <w:ind w:left="440"/>
     </w:pPr>
   </w:style>
 </w:styles>

</xml_diff>